<commit_message>
Small fix to SSU, word ghost file included... :(
</commit_message>
<xml_diff>
--- a/Documentation (Serbian)/SSU/Izvorni .docx fajlovi/SSU Pretrazivanje filma.docx
+++ b/Documentation (Serbian)/SSU/Izvorni .docx fajlovi/SSU Pretrazivanje filma.docx
@@ -1,6 +1,6 @@
 
 <file path=word/document.xml><?xml version="1.0" encoding="utf-8"?>
-<w:document xmlns:wpc="http://schemas.microsoft.com/office/word/2010/wordprocessingCanvas" xmlns:cx="http://schemas.microsoft.com/office/drawing/2014/chartex" xmlns:cx1="http://schemas.microsoft.com/office/drawing/2015/9/8/chartex" xmlns:mc="http://schemas.openxmlformats.org/markup-compatibility/2006" xmlns:o="urn:schemas-microsoft-com:office:office" xmlns:r="http://schemas.openxmlformats.org/officeDocument/2006/relationships" xmlns:m="http://schemas.openxmlformats.org/officeDocument/2006/math" xmlns:v="urn:schemas-microsoft-com:vml" xmlns:wp14="http://schemas.microsoft.com/office/word/2010/wordprocessingDrawing" xmlns:wp="http://schemas.openxmlformats.org/drawingml/2006/wordprocessingDrawing" xmlns:w10="urn:schemas-microsoft-com:office:word" xmlns:w="http://schemas.openxmlformats.org/wordprocessingml/2006/main" xmlns:w14="http://schemas.microsoft.com/office/word/2010/wordml" xmlns:w15="http://schemas.microsoft.com/office/word/2012/wordml" xmlns:w16se="http://schemas.microsoft.com/office/word/2015/wordml/symex" xmlns:wpg="http://schemas.microsoft.com/office/word/2010/wordprocessingGroup" xmlns:wpi="http://schemas.microsoft.com/office/word/2010/wordprocessingInk" xmlns:wne="http://schemas.microsoft.com/office/word/2006/wordml" xmlns:wps="http://schemas.microsoft.com/office/word/2010/wordprocessingShape" mc:Ignorable="w14 w15 w16se wp14">
+<w:document xmlns:wpc="http://schemas.microsoft.com/office/word/2010/wordprocessingCanvas" xmlns:cx="http://schemas.microsoft.com/office/drawing/2014/chartex" xmlns:cx1="http://schemas.microsoft.com/office/drawing/2015/9/8/chartex" xmlns:cx2="http://schemas.microsoft.com/office/drawing/2015/10/21/chartex" xmlns:cx3="http://schemas.microsoft.com/office/drawing/2016/5/9/chartex" xmlns:cx4="http://schemas.microsoft.com/office/drawing/2016/5/10/chartex" xmlns:cx5="http://schemas.microsoft.com/office/drawing/2016/5/11/chartex" xmlns:cx6="http://schemas.microsoft.com/office/drawing/2016/5/12/chartex" xmlns:cx7="http://schemas.microsoft.com/office/drawing/2016/5/13/chartex" xmlns:cx8="http://schemas.microsoft.com/office/drawing/2016/5/14/chartex" xmlns:mc="http://schemas.openxmlformats.org/markup-compatibility/2006" xmlns:aink="http://schemas.microsoft.com/office/drawing/2016/ink" xmlns:am3d="http://schemas.microsoft.com/office/drawing/2017/model3d" xmlns:o="urn:schemas-microsoft-com:office:office" xmlns:r="http://schemas.openxmlformats.org/officeDocument/2006/relationships" xmlns:m="http://schemas.openxmlformats.org/officeDocument/2006/math" xmlns:v="urn:schemas-microsoft-com:vml" xmlns:wp14="http://schemas.microsoft.com/office/word/2010/wordprocessingDrawing" xmlns:wp="http://schemas.openxmlformats.org/drawingml/2006/wordprocessingDrawing" xmlns:w10="urn:schemas-microsoft-com:office:word" xmlns:w="http://schemas.openxmlformats.org/wordprocessingml/2006/main" xmlns:w14="http://schemas.microsoft.com/office/word/2010/wordml" xmlns:w15="http://schemas.microsoft.com/office/word/2012/wordml" xmlns:w16cid="http://schemas.microsoft.com/office/word/2016/wordml/cid" xmlns:w16se="http://schemas.microsoft.com/office/word/2015/wordml/symex" xmlns:wpg="http://schemas.microsoft.com/office/word/2010/wordprocessingGroup" xmlns:wpi="http://schemas.microsoft.com/office/word/2010/wordprocessingInk" xmlns:wne="http://schemas.microsoft.com/office/word/2006/wordml" xmlns:wps="http://schemas.microsoft.com/office/word/2010/wordprocessingShape" mc:Ignorable="w14 w15 w16se w16cid wp14">
   <w:body>
     <w:p>
       <w:pPr>
@@ -20,7 +20,7 @@
         <mc:AlternateContent>
           <mc:Choice Requires="wps">
             <w:drawing>
-              <wp:anchor distT="45720" distB="45720" distL="114300" distR="114300" simplePos="0" relativeHeight="251658240" behindDoc="0" locked="0" layoutInCell="1" hidden="0" allowOverlap="1">
+              <wp:anchor distT="45720" distB="45720" distL="114300" distR="114300" simplePos="0" relativeHeight="251658240" behindDoc="0" locked="0" layoutInCell="1" hidden="0" allowOverlap="1" wp14:anchorId="6FC9393A" wp14:editId="15A54B87">
                 <wp:simplePos x="0" y="0"/>
                 <wp:positionH relativeFrom="column">
                   <wp:posOffset>1</wp:posOffset>
@@ -105,7 +105,7 @@
           </mc:Choice>
           <mc:Fallback>
             <w:pict>
-              <v:rect id="Rectangle 219" o:spid="_x0000_s1026" style="position:absolute;left:0;text-align:left;margin-left:0;margin-top:.6pt;width:285.15pt;height:72.75pt;z-index:251658240;visibility:visible;mso-wrap-style:square;mso-wrap-distance-left:9pt;mso-wrap-distance-top:3.6pt;mso-wrap-distance-right:9pt;mso-wrap-distance-bottom:3.6pt;mso-position-horizontal:absolute;mso-position-horizontal-relative:text;mso-position-vertical:absolute;mso-position-vertical-relative:text;v-text-anchor:top" o:gfxdata="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" stroked="f">
+              <v:rect w14:anchorId="6FC9393A" id="Rectangle 219" o:spid="_x0000_s1026" style="position:absolute;left:0;text-align:left;margin-left:0;margin-top:.6pt;width:285.15pt;height:72.75pt;z-index:251658240;visibility:visible;mso-wrap-style:square;mso-wrap-distance-left:9pt;mso-wrap-distance-top:3.6pt;mso-wrap-distance-right:9pt;mso-wrap-distance-bottom:3.6pt;mso-position-horizontal:absolute;mso-position-horizontal-relative:text;mso-position-vertical:absolute;mso-position-vertical-relative:text;v-text-anchor:top" o:gfxdata="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" stroked="f">
                 <v:textbox inset="2.53958mm,1.2694mm,2.53958mm,1.2694mm">
                   <w:txbxContent>
                     <w:p>
@@ -173,7 +173,7 @@
         <mc:AlternateContent>
           <mc:Choice Requires="wps">
             <w:drawing>
-              <wp:anchor distT="45720" distB="45720" distL="114300" distR="114300" simplePos="0" relativeHeight="251661312" behindDoc="0" locked="0" layoutInCell="1" hidden="0" allowOverlap="1" wp14:anchorId="06840752" wp14:editId="12197D7A">
+              <wp:anchor distT="45720" distB="45720" distL="114300" distR="114300" simplePos="0" relativeHeight="251661312" behindDoc="0" locked="0" layoutInCell="1" hidden="0" allowOverlap="1" wp14:anchorId="014F2B6D" wp14:editId="55419C9C">
                 <wp:simplePos x="0" y="0"/>
                 <wp:positionH relativeFrom="margin">
                   <wp:align>center</wp:align>
@@ -221,7 +221,16 @@
                                 <w:color w:val="000000"/>
                                 <w:sz w:val="52"/>
                               </w:rPr>
-                              <w:t>Спецификација сценарија употребе функционалности претраживања филма</w:t>
+                              <w:t xml:space="preserve">Спецификација </w:t>
+                            </w:r>
+                            <w:r>
+                              <w:rPr>
+                                <w:rFonts w:ascii="Times New Roman" w:hAnsi="Times New Roman" w:cs="Times New Roman"/>
+                                <w:b/>
+                                <w:color w:val="000000"/>
+                                <w:sz w:val="52"/>
+                              </w:rPr>
+                              <w:t>сценарија употребе функционалности претраживања филма</w:t>
                             </w:r>
                           </w:p>
                         </w:txbxContent>
@@ -237,7 +246,7 @@
           </mc:Choice>
           <mc:Fallback>
             <w:pict>
-              <v:rect w14:anchorId="06840752" id="Rectangle 221" o:spid="_x0000_s1027" style="position:absolute;left:0;text-align:left;margin-left:0;margin-top:210.1pt;width:345.2pt;height:149pt;z-index:251661312;visibility:visible;mso-wrap-style:square;mso-wrap-distance-left:9pt;mso-wrap-distance-top:3.6pt;mso-wrap-distance-right:9pt;mso-wrap-distance-bottom:3.6pt;mso-position-horizontal:center;mso-position-horizontal-relative:margin;mso-position-vertical:absolute;mso-position-vertical-relative:text;v-text-anchor:top" o:gfxdata="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" filled="f" stroked="f">
+              <v:rect w14:anchorId="014F2B6D" id="Rectangle 221" o:spid="_x0000_s1027" style="position:absolute;left:0;text-align:left;margin-left:0;margin-top:210.1pt;width:345.2pt;height:149pt;z-index:251661312;visibility:visible;mso-wrap-style:square;mso-wrap-distance-left:9pt;mso-wrap-distance-top:3.6pt;mso-wrap-distance-right:9pt;mso-wrap-distance-bottom:3.6pt;mso-position-horizontal:center;mso-position-horizontal-relative:margin;mso-position-vertical:absolute;mso-position-vertical-relative:text;v-text-anchor:top" o:gfxdata="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" filled="f" stroked="f">
                 <v:textbox inset="2.53958mm,1.2694mm,2.53958mm,1.2694mm">
                   <w:txbxContent>
                     <w:p>
@@ -256,7 +265,16 @@
                           <w:color w:val="000000"/>
                           <w:sz w:val="52"/>
                         </w:rPr>
-                        <w:t>Спецификација сценарија употребе функционалности претраживања филма</w:t>
+                        <w:t xml:space="preserve">Спецификација </w:t>
+                      </w:r>
+                      <w:r>
+                        <w:rPr>
+                          <w:rFonts w:ascii="Times New Roman" w:hAnsi="Times New Roman" w:cs="Times New Roman"/>
+                          <w:b/>
+                          <w:color w:val="000000"/>
+                          <w:sz w:val="52"/>
+                        </w:rPr>
+                        <w:t>сценарија употребе функционалности претраживања филма</w:t>
                       </w:r>
                     </w:p>
                   </w:txbxContent>
@@ -276,7 +294,7 @@
         <mc:AlternateContent>
           <mc:Choice Requires="wps">
             <w:drawing>
-              <wp:anchor distT="45720" distB="45720" distL="114300" distR="114300" simplePos="0" relativeHeight="251662336" behindDoc="0" locked="0" layoutInCell="1" hidden="0" allowOverlap="1" wp14:anchorId="49D8C3A7" wp14:editId="1BD6B2DD">
+              <wp:anchor distT="45720" distB="45720" distL="114300" distR="114300" simplePos="0" relativeHeight="251662336" behindDoc="0" locked="0" layoutInCell="1" hidden="0" allowOverlap="1" wp14:anchorId="5121E65D" wp14:editId="1C8F4CFD">
                 <wp:simplePos x="0" y="0"/>
                 <wp:positionH relativeFrom="margin">
                   <wp:align>center</wp:align>
@@ -333,7 +351,7 @@
                                 <w:lang w:val="en-US"/>
                               </w:rPr>
                               <w:drawing>
-                                <wp:inline distT="0" distB="0" distL="0" distR="0" wp14:anchorId="1BB4DAFB" wp14:editId="04417D6B">
+                                <wp:inline distT="0" distB="0" distL="0" distR="0" wp14:anchorId="004975AB" wp14:editId="1D33CA69">
                                   <wp:extent cx="1049572" cy="451597"/>
                                   <wp:effectExtent l="0" t="0" r="0" b="5715"/>
                                   <wp:docPr id="2" name="Picture 2"/>
@@ -382,7 +400,7 @@
           </mc:Choice>
           <mc:Fallback>
             <w:pict>
-              <v:shapetype w14:anchorId="49D8C3A7" id="_x0000_t202" coordsize="21600,21600" o:spt="202" path="m,l,21600r21600,l21600,xe">
+              <v:shapetype w14:anchorId="5121E65D" id="_x0000_t202" coordsize="21600,21600" o:spt="202" path="m,l,21600r21600,l21600,xe">
                 <v:stroke joinstyle="miter"/>
                 <v:path gradientshapeok="t" o:connecttype="rect"/>
               </v:shapetype>
@@ -405,7 +423,7 @@
                           <w:lang w:val="en-US"/>
                         </w:rPr>
                         <w:drawing>
-                          <wp:inline distT="0" distB="0" distL="0" distR="0" wp14:anchorId="1BB4DAFB" wp14:editId="04417D6B">
+                          <wp:inline distT="0" distB="0" distL="0" distR="0" wp14:anchorId="004975AB" wp14:editId="1D33CA69">
                             <wp:extent cx="1049572" cy="451597"/>
                             <wp:effectExtent l="0" t="0" r="0" b="5715"/>
                             <wp:docPr id="2" name="Picture 2"/>
@@ -464,7 +482,7 @@
         <mc:AlternateContent>
           <mc:Choice Requires="wps">
             <w:drawing>
-              <wp:anchor distT="45720" distB="45720" distL="114300" distR="114300" simplePos="0" relativeHeight="251659264" behindDoc="0" locked="0" layoutInCell="1" hidden="0" allowOverlap="1" wp14:anchorId="16988FEB" wp14:editId="75D5F6B8">
+              <wp:anchor distT="45720" distB="45720" distL="114300" distR="114300" simplePos="0" relativeHeight="251659264" behindDoc="0" locked="0" layoutInCell="1" hidden="0" allowOverlap="1" wp14:anchorId="40893929" wp14:editId="6B62BD06">
                 <wp:simplePos x="0" y="0"/>
                 <wp:positionH relativeFrom="column">
                   <wp:posOffset>2095500</wp:posOffset>
@@ -509,7 +527,15 @@
                                 <w:color w:val="000000"/>
                                 <w:sz w:val="28"/>
                               </w:rPr>
-                              <w:t>Београд, 2020.</w:t>
+                              <w:t xml:space="preserve">Београд, </w:t>
+                            </w:r>
+                            <w:r>
+                              <w:rPr>
+                                <w:rFonts w:ascii="Times New Roman" w:eastAsia="Times New Roman" w:hAnsi="Times New Roman" w:cs="Times New Roman"/>
+                                <w:color w:val="000000"/>
+                                <w:sz w:val="28"/>
+                              </w:rPr>
+                              <w:t>2020.</w:t>
                             </w:r>
                           </w:p>
                           <w:p>
@@ -531,7 +557,7 @@
           </mc:Choice>
           <mc:Fallback>
             <w:pict>
-              <v:rect w14:anchorId="16988FEB" id="Rectangle 220" o:spid="_x0000_s1029" style="position:absolute;left:0;text-align:left;margin-left:165pt;margin-top:706.6pt;width:119.55pt;height:30.15pt;z-index:251659264;visibility:visible;mso-wrap-style:square;mso-wrap-distance-left:9pt;mso-wrap-distance-top:3.6pt;mso-wrap-distance-right:9pt;mso-wrap-distance-bottom:3.6pt;mso-position-horizontal:absolute;mso-position-horizontal-relative:text;mso-position-vertical:absolute;mso-position-vertical-relative:text;v-text-anchor:top" o:gfxdata="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" stroked="f">
+              <v:rect w14:anchorId="40893929" id="Rectangle 220" o:spid="_x0000_s1029" style="position:absolute;left:0;text-align:left;margin-left:165pt;margin-top:706.6pt;width:119.55pt;height:30.15pt;z-index:251659264;visibility:visible;mso-wrap-style:square;mso-wrap-distance-left:9pt;mso-wrap-distance-top:3.6pt;mso-wrap-distance-right:9pt;mso-wrap-distance-bottom:3.6pt;mso-position-horizontal:absolute;mso-position-horizontal-relative:text;mso-position-vertical:absolute;mso-position-vertical-relative:text;v-text-anchor:top" o:gfxdata="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" stroked="f">
                 <v:textbox inset="2.53958mm,1.2694mm,2.53958mm,1.2694mm">
                   <w:txbxContent>
                     <w:p>
@@ -545,7 +571,15 @@
                           <w:color w:val="000000"/>
                           <w:sz w:val="28"/>
                         </w:rPr>
-                        <w:t>Београд, 2020.</w:t>
+                        <w:t xml:space="preserve">Београд, </w:t>
+                      </w:r>
+                      <w:r>
+                        <w:rPr>
+                          <w:rFonts w:ascii="Times New Roman" w:eastAsia="Times New Roman" w:hAnsi="Times New Roman" w:cs="Times New Roman"/>
+                          <w:color w:val="000000"/>
+                          <w:sz w:val="28"/>
+                        </w:rPr>
+                        <w:t>2020.</w:t>
                       </w:r>
                     </w:p>
                     <w:p>
@@ -569,7 +603,7 @@
           <w:lang w:val="en-US"/>
         </w:rPr>
         <w:drawing>
-          <wp:anchor distT="0" distB="0" distL="114300" distR="114300" simplePos="0" relativeHeight="251660288" behindDoc="0" locked="0" layoutInCell="1" hidden="0" allowOverlap="1" wp14:anchorId="2C66F492" wp14:editId="04C1451B">
+          <wp:anchor distT="0" distB="0" distL="114300" distR="114300" simplePos="0" relativeHeight="251660288" behindDoc="0" locked="0" layoutInCell="1" hidden="0" allowOverlap="1" wp14:anchorId="45FA74EF" wp14:editId="3464C214">
             <wp:simplePos x="0" y="0"/>
             <wp:positionH relativeFrom="column">
               <wp:posOffset>91441</wp:posOffset>
@@ -1342,7 +1376,7 @@
           <w:pPr>
             <w:pStyle w:val="TOC1"/>
             <w:rPr>
-              <w:rFonts w:asciiTheme="minorHAnsi" w:eastAsiaTheme="minorEastAsia" w:hAnsiTheme="minorHAnsi" w:cstheme="minorBidi"/>
+              <w:rFonts w:ascii="Times New Roman" w:eastAsiaTheme="minorEastAsia" w:hAnsi="Times New Roman" w:cs="Times New Roman"/>
               <w:noProof/>
               <w:lang w:val="en-US"/>
             </w:rPr>
@@ -1375,13 +1409,14 @@
             <w:r>
               <w:rPr>
                 <w:rStyle w:val="Hyperlink"/>
+                <w:rFonts w:ascii="Times New Roman" w:hAnsi="Times New Roman" w:cs="Times New Roman"/>
                 <w:noProof/>
               </w:rPr>
               <w:t>1.</w:t>
             </w:r>
             <w:r>
               <w:rPr>
-                <w:rFonts w:asciiTheme="minorHAnsi" w:eastAsiaTheme="minorEastAsia" w:hAnsiTheme="minorHAnsi" w:cstheme="minorBidi"/>
+                <w:rFonts w:ascii="Times New Roman" w:eastAsiaTheme="minorEastAsia" w:hAnsi="Times New Roman" w:cs="Times New Roman"/>
                 <w:noProof/>
                 <w:lang w:val="en-US"/>
               </w:rPr>
@@ -1390,12 +1425,14 @@
             <w:r>
               <w:rPr>
                 <w:rStyle w:val="Hyperlink"/>
+                <w:rFonts w:ascii="Times New Roman" w:hAnsi="Times New Roman" w:cs="Times New Roman"/>
                 <w:noProof/>
               </w:rPr>
               <w:t>УВОД</w:t>
             </w:r>
             <w:r>
               <w:rPr>
+                <w:rFonts w:ascii="Times New Roman" w:hAnsi="Times New Roman" w:cs="Times New Roman"/>
                 <w:noProof/>
                 <w:webHidden/>
               </w:rPr>
@@ -1403,6 +1440,7 @@
             </w:r>
             <w:r>
               <w:rPr>
+                <w:rFonts w:ascii="Times New Roman" w:hAnsi="Times New Roman" w:cs="Times New Roman"/>
                 <w:noProof/>
                 <w:webHidden/>
               </w:rPr>
@@ -1410,6 +1448,7 @@
             </w:r>
             <w:r>
               <w:rPr>
+                <w:rFonts w:ascii="Times New Roman" w:hAnsi="Times New Roman" w:cs="Times New Roman"/>
                 <w:noProof/>
                 <w:webHidden/>
               </w:rPr>
@@ -1417,12 +1456,14 @@
             </w:r>
             <w:r>
               <w:rPr>
-                <w:noProof/>
-                <w:webHidden/>
-              </w:rPr>
-            </w:r>
-            <w:r>
-              <w:rPr>
+                <w:rFonts w:ascii="Times New Roman" w:hAnsi="Times New Roman" w:cs="Times New Roman"/>
+                <w:noProof/>
+                <w:webHidden/>
+              </w:rPr>
+            </w:r>
+            <w:r>
+              <w:rPr>
+                <w:rFonts w:ascii="Times New Roman" w:hAnsi="Times New Roman" w:cs="Times New Roman"/>
                 <w:noProof/>
                 <w:webHidden/>
               </w:rPr>
@@ -1430,6 +1471,7 @@
             </w:r>
             <w:r>
               <w:rPr>
+                <w:rFonts w:ascii="Times New Roman" w:hAnsi="Times New Roman" w:cs="Times New Roman"/>
                 <w:noProof/>
                 <w:webHidden/>
               </w:rPr>
@@ -1437,6 +1479,7 @@
             </w:r>
             <w:r>
               <w:rPr>
+                <w:rFonts w:ascii="Times New Roman" w:hAnsi="Times New Roman" w:cs="Times New Roman"/>
                 <w:noProof/>
                 <w:webHidden/>
               </w:rPr>
@@ -1452,7 +1495,7 @@
               <w:tab w:val="right" w:leader="dot" w:pos="9019"/>
             </w:tabs>
             <w:rPr>
-              <w:rFonts w:asciiTheme="minorHAnsi" w:eastAsiaTheme="minorEastAsia" w:hAnsiTheme="minorHAnsi" w:cstheme="minorBidi"/>
+              <w:rFonts w:ascii="Times New Roman" w:eastAsiaTheme="minorEastAsia" w:hAnsi="Times New Roman" w:cs="Times New Roman"/>
               <w:noProof/>
               <w:lang w:val="en-US"/>
             </w:rPr>
@@ -1468,7 +1511,7 @@
             </w:r>
             <w:r>
               <w:rPr>
-                <w:rFonts w:asciiTheme="minorHAnsi" w:eastAsiaTheme="minorEastAsia" w:hAnsiTheme="minorHAnsi" w:cstheme="minorBidi"/>
+                <w:rFonts w:ascii="Times New Roman" w:eastAsiaTheme="minorEastAsia" w:hAnsi="Times New Roman" w:cs="Times New Roman"/>
                 <w:noProof/>
                 <w:lang w:val="en-US"/>
               </w:rPr>
@@ -1484,6 +1527,7 @@
             </w:r>
             <w:r>
               <w:rPr>
+                <w:rFonts w:ascii="Times New Roman" w:hAnsi="Times New Roman" w:cs="Times New Roman"/>
                 <w:noProof/>
                 <w:webHidden/>
               </w:rPr>
@@ -1491,6 +1535,7 @@
             </w:r>
             <w:r>
               <w:rPr>
+                <w:rFonts w:ascii="Times New Roman" w:hAnsi="Times New Roman" w:cs="Times New Roman"/>
                 <w:noProof/>
                 <w:webHidden/>
               </w:rPr>
@@ -1498,6 +1543,7 @@
             </w:r>
             <w:r>
               <w:rPr>
+                <w:rFonts w:ascii="Times New Roman" w:hAnsi="Times New Roman" w:cs="Times New Roman"/>
                 <w:noProof/>
                 <w:webHidden/>
               </w:rPr>
@@ -1505,12 +1551,14 @@
             </w:r>
             <w:r>
               <w:rPr>
-                <w:noProof/>
-                <w:webHidden/>
-              </w:rPr>
-            </w:r>
-            <w:r>
-              <w:rPr>
+                <w:rFonts w:ascii="Times New Roman" w:hAnsi="Times New Roman" w:cs="Times New Roman"/>
+                <w:noProof/>
+                <w:webHidden/>
+              </w:rPr>
+            </w:r>
+            <w:r>
+              <w:rPr>
+                <w:rFonts w:ascii="Times New Roman" w:hAnsi="Times New Roman" w:cs="Times New Roman"/>
                 <w:noProof/>
                 <w:webHidden/>
               </w:rPr>
@@ -1518,6 +1566,7 @@
             </w:r>
             <w:r>
               <w:rPr>
+                <w:rFonts w:ascii="Times New Roman" w:hAnsi="Times New Roman" w:cs="Times New Roman"/>
                 <w:noProof/>
                 <w:webHidden/>
               </w:rPr>
@@ -1525,6 +1574,7 @@
             </w:r>
             <w:r>
               <w:rPr>
+                <w:rFonts w:ascii="Times New Roman" w:hAnsi="Times New Roman" w:cs="Times New Roman"/>
                 <w:noProof/>
                 <w:webHidden/>
               </w:rPr>
@@ -1540,7 +1590,7 @@
               <w:tab w:val="right" w:leader="dot" w:pos="9019"/>
             </w:tabs>
             <w:rPr>
-              <w:rFonts w:asciiTheme="minorHAnsi" w:eastAsiaTheme="minorEastAsia" w:hAnsiTheme="minorHAnsi" w:cstheme="minorBidi"/>
+              <w:rFonts w:ascii="Times New Roman" w:eastAsiaTheme="minorEastAsia" w:hAnsi="Times New Roman" w:cs="Times New Roman"/>
               <w:noProof/>
               <w:lang w:val="en-US"/>
             </w:rPr>
@@ -1556,7 +1606,7 @@
             </w:r>
             <w:r>
               <w:rPr>
-                <w:rFonts w:asciiTheme="minorHAnsi" w:eastAsiaTheme="minorEastAsia" w:hAnsiTheme="minorHAnsi" w:cstheme="minorBidi"/>
+                <w:rFonts w:ascii="Times New Roman" w:eastAsiaTheme="minorEastAsia" w:hAnsi="Times New Roman" w:cs="Times New Roman"/>
                 <w:noProof/>
                 <w:lang w:val="en-US"/>
               </w:rPr>
@@ -1572,6 +1622,7 @@
             </w:r>
             <w:r>
               <w:rPr>
+                <w:rFonts w:ascii="Times New Roman" w:hAnsi="Times New Roman" w:cs="Times New Roman"/>
                 <w:noProof/>
                 <w:webHidden/>
               </w:rPr>
@@ -1579,6 +1630,7 @@
             </w:r>
             <w:r>
               <w:rPr>
+                <w:rFonts w:ascii="Times New Roman" w:hAnsi="Times New Roman" w:cs="Times New Roman"/>
                 <w:noProof/>
                 <w:webHidden/>
               </w:rPr>
@@ -1586,6 +1638,7 @@
             </w:r>
             <w:r>
               <w:rPr>
+                <w:rFonts w:ascii="Times New Roman" w:hAnsi="Times New Roman" w:cs="Times New Roman"/>
                 <w:noProof/>
                 <w:webHidden/>
               </w:rPr>
@@ -1593,12 +1646,14 @@
             </w:r>
             <w:r>
               <w:rPr>
-                <w:noProof/>
-                <w:webHidden/>
-              </w:rPr>
-            </w:r>
-            <w:r>
-              <w:rPr>
+                <w:rFonts w:ascii="Times New Roman" w:hAnsi="Times New Roman" w:cs="Times New Roman"/>
+                <w:noProof/>
+                <w:webHidden/>
+              </w:rPr>
+            </w:r>
+            <w:r>
+              <w:rPr>
+                <w:rFonts w:ascii="Times New Roman" w:hAnsi="Times New Roman" w:cs="Times New Roman"/>
                 <w:noProof/>
                 <w:webHidden/>
               </w:rPr>
@@ -1606,6 +1661,7 @@
             </w:r>
             <w:r>
               <w:rPr>
+                <w:rFonts w:ascii="Times New Roman" w:hAnsi="Times New Roman" w:cs="Times New Roman"/>
                 <w:noProof/>
                 <w:webHidden/>
               </w:rPr>
@@ -1613,6 +1669,7 @@
             </w:r>
             <w:r>
               <w:rPr>
+                <w:rFonts w:ascii="Times New Roman" w:hAnsi="Times New Roman" w:cs="Times New Roman"/>
                 <w:noProof/>
                 <w:webHidden/>
               </w:rPr>
@@ -1628,7 +1685,7 @@
               <w:tab w:val="right" w:leader="dot" w:pos="9019"/>
             </w:tabs>
             <w:rPr>
-              <w:rFonts w:asciiTheme="minorHAnsi" w:eastAsiaTheme="minorEastAsia" w:hAnsiTheme="minorHAnsi" w:cstheme="minorBidi"/>
+              <w:rFonts w:ascii="Times New Roman" w:eastAsiaTheme="minorEastAsia" w:hAnsi="Times New Roman" w:cs="Times New Roman"/>
               <w:noProof/>
               <w:lang w:val="en-US"/>
             </w:rPr>
@@ -1644,7 +1701,7 @@
             </w:r>
             <w:r>
               <w:rPr>
-                <w:rFonts w:asciiTheme="minorHAnsi" w:eastAsiaTheme="minorEastAsia" w:hAnsiTheme="minorHAnsi" w:cstheme="minorBidi"/>
+                <w:rFonts w:ascii="Times New Roman" w:eastAsiaTheme="minorEastAsia" w:hAnsi="Times New Roman" w:cs="Times New Roman"/>
                 <w:noProof/>
                 <w:lang w:val="en-US"/>
               </w:rPr>
@@ -1660,6 +1717,7 @@
             </w:r>
             <w:r>
               <w:rPr>
+                <w:rFonts w:ascii="Times New Roman" w:hAnsi="Times New Roman" w:cs="Times New Roman"/>
                 <w:noProof/>
                 <w:webHidden/>
               </w:rPr>
@@ -1667,6 +1725,7 @@
             </w:r>
             <w:r>
               <w:rPr>
+                <w:rFonts w:ascii="Times New Roman" w:hAnsi="Times New Roman" w:cs="Times New Roman"/>
                 <w:noProof/>
                 <w:webHidden/>
               </w:rPr>
@@ -1674,6 +1733,7 @@
             </w:r>
             <w:r>
               <w:rPr>
+                <w:rFonts w:ascii="Times New Roman" w:hAnsi="Times New Roman" w:cs="Times New Roman"/>
                 <w:noProof/>
                 <w:webHidden/>
               </w:rPr>
@@ -1681,12 +1741,14 @@
             </w:r>
             <w:r>
               <w:rPr>
-                <w:noProof/>
-                <w:webHidden/>
-              </w:rPr>
-            </w:r>
-            <w:r>
-              <w:rPr>
+                <w:rFonts w:ascii="Times New Roman" w:hAnsi="Times New Roman" w:cs="Times New Roman"/>
+                <w:noProof/>
+                <w:webHidden/>
+              </w:rPr>
+            </w:r>
+            <w:r>
+              <w:rPr>
+                <w:rFonts w:ascii="Times New Roman" w:hAnsi="Times New Roman" w:cs="Times New Roman"/>
                 <w:noProof/>
                 <w:webHidden/>
               </w:rPr>
@@ -1694,6 +1756,7 @@
             </w:r>
             <w:r>
               <w:rPr>
+                <w:rFonts w:ascii="Times New Roman" w:hAnsi="Times New Roman" w:cs="Times New Roman"/>
                 <w:noProof/>
                 <w:webHidden/>
               </w:rPr>
@@ -1701,6 +1764,7 @@
             </w:r>
             <w:r>
               <w:rPr>
+                <w:rFonts w:ascii="Times New Roman" w:hAnsi="Times New Roman" w:cs="Times New Roman"/>
                 <w:noProof/>
                 <w:webHidden/>
               </w:rPr>
@@ -1716,7 +1780,7 @@
               <w:tab w:val="right" w:leader="dot" w:pos="9019"/>
             </w:tabs>
             <w:rPr>
-              <w:rFonts w:asciiTheme="minorHAnsi" w:eastAsiaTheme="minorEastAsia" w:hAnsiTheme="minorHAnsi" w:cstheme="minorBidi"/>
+              <w:rFonts w:ascii="Times New Roman" w:eastAsiaTheme="minorEastAsia" w:hAnsi="Times New Roman" w:cs="Times New Roman"/>
               <w:noProof/>
               <w:lang w:val="en-US"/>
             </w:rPr>
@@ -1732,7 +1796,7 @@
             </w:r>
             <w:r>
               <w:rPr>
-                <w:rFonts w:asciiTheme="minorHAnsi" w:eastAsiaTheme="minorEastAsia" w:hAnsiTheme="minorHAnsi" w:cstheme="minorBidi"/>
+                <w:rFonts w:ascii="Times New Roman" w:eastAsiaTheme="minorEastAsia" w:hAnsi="Times New Roman" w:cs="Times New Roman"/>
                 <w:noProof/>
                 <w:lang w:val="en-US"/>
               </w:rPr>
@@ -1748,6 +1812,7 @@
             </w:r>
             <w:r>
               <w:rPr>
+                <w:rFonts w:ascii="Times New Roman" w:hAnsi="Times New Roman" w:cs="Times New Roman"/>
                 <w:noProof/>
                 <w:webHidden/>
               </w:rPr>
@@ -1755,6 +1820,7 @@
             </w:r>
             <w:r>
               <w:rPr>
+                <w:rFonts w:ascii="Times New Roman" w:hAnsi="Times New Roman" w:cs="Times New Roman"/>
                 <w:noProof/>
                 <w:webHidden/>
               </w:rPr>
@@ -1762,6 +1828,7 @@
             </w:r>
             <w:r>
               <w:rPr>
+                <w:rFonts w:ascii="Times New Roman" w:hAnsi="Times New Roman" w:cs="Times New Roman"/>
                 <w:noProof/>
                 <w:webHidden/>
               </w:rPr>
@@ -1769,12 +1836,14 @@
             </w:r>
             <w:r>
               <w:rPr>
-                <w:noProof/>
-                <w:webHidden/>
-              </w:rPr>
-            </w:r>
-            <w:r>
-              <w:rPr>
+                <w:rFonts w:ascii="Times New Roman" w:hAnsi="Times New Roman" w:cs="Times New Roman"/>
+                <w:noProof/>
+                <w:webHidden/>
+              </w:rPr>
+            </w:r>
+            <w:r>
+              <w:rPr>
+                <w:rFonts w:ascii="Times New Roman" w:hAnsi="Times New Roman" w:cs="Times New Roman"/>
                 <w:noProof/>
                 <w:webHidden/>
               </w:rPr>
@@ -1782,6 +1851,7 @@
             </w:r>
             <w:r>
               <w:rPr>
+                <w:rFonts w:ascii="Times New Roman" w:hAnsi="Times New Roman" w:cs="Times New Roman"/>
                 <w:noProof/>
                 <w:webHidden/>
               </w:rPr>
@@ -1789,20 +1859,19 @@
             </w:r>
             <w:r>
               <w:rPr>
+                <w:rFonts w:ascii="Times New Roman" w:hAnsi="Times New Roman" w:cs="Times New Roman"/>
                 <w:noProof/>
                 <w:webHidden/>
               </w:rPr>
               <w:fldChar w:fldCharType="end"/>
             </w:r>
           </w:hyperlink>
-          <w:bookmarkStart w:id="1" w:name="_GoBack"/>
-          <w:bookmarkEnd w:id="1"/>
         </w:p>
         <w:p>
           <w:pPr>
             <w:pStyle w:val="TOC1"/>
             <w:rPr>
-              <w:rFonts w:asciiTheme="minorHAnsi" w:eastAsiaTheme="minorEastAsia" w:hAnsiTheme="minorHAnsi" w:cstheme="minorBidi"/>
+              <w:rFonts w:ascii="Times New Roman" w:eastAsiaTheme="minorEastAsia" w:hAnsi="Times New Roman" w:cs="Times New Roman"/>
               <w:noProof/>
               <w:lang w:val="en-US"/>
             </w:rPr>
@@ -1811,13 +1880,14 @@
             <w:r>
               <w:rPr>
                 <w:rStyle w:val="Hyperlink"/>
+                <w:rFonts w:ascii="Times New Roman" w:hAnsi="Times New Roman" w:cs="Times New Roman"/>
                 <w:noProof/>
               </w:rPr>
               <w:t>2.</w:t>
             </w:r>
             <w:r>
               <w:rPr>
-                <w:rFonts w:asciiTheme="minorHAnsi" w:eastAsiaTheme="minorEastAsia" w:hAnsiTheme="minorHAnsi" w:cstheme="minorBidi"/>
+                <w:rFonts w:ascii="Times New Roman" w:eastAsiaTheme="minorEastAsia" w:hAnsi="Times New Roman" w:cs="Times New Roman"/>
                 <w:noProof/>
                 <w:lang w:val="en-US"/>
               </w:rPr>
@@ -1826,12 +1896,14 @@
             <w:r>
               <w:rPr>
                 <w:rStyle w:val="Hyperlink"/>
+                <w:rFonts w:ascii="Times New Roman" w:hAnsi="Times New Roman" w:cs="Times New Roman"/>
                 <w:noProof/>
               </w:rPr>
               <w:t>СЦЕНАРИО ПРЕТРАЖИВАЊА ФИЛМА</w:t>
             </w:r>
             <w:r>
               <w:rPr>
+                <w:rFonts w:ascii="Times New Roman" w:hAnsi="Times New Roman" w:cs="Times New Roman"/>
                 <w:noProof/>
                 <w:webHidden/>
               </w:rPr>
@@ -1839,6 +1911,7 @@
             </w:r>
             <w:r>
               <w:rPr>
+                <w:rFonts w:ascii="Times New Roman" w:hAnsi="Times New Roman" w:cs="Times New Roman"/>
                 <w:noProof/>
                 <w:webHidden/>
               </w:rPr>
@@ -1846,6 +1919,7 @@
             </w:r>
             <w:r>
               <w:rPr>
+                <w:rFonts w:ascii="Times New Roman" w:hAnsi="Times New Roman" w:cs="Times New Roman"/>
                 <w:noProof/>
                 <w:webHidden/>
               </w:rPr>
@@ -1853,12 +1927,14 @@
             </w:r>
             <w:r>
               <w:rPr>
-                <w:noProof/>
-                <w:webHidden/>
-              </w:rPr>
-            </w:r>
-            <w:r>
-              <w:rPr>
+                <w:rFonts w:ascii="Times New Roman" w:hAnsi="Times New Roman" w:cs="Times New Roman"/>
+                <w:noProof/>
+                <w:webHidden/>
+              </w:rPr>
+            </w:r>
+            <w:r>
+              <w:rPr>
+                <w:rFonts w:ascii="Times New Roman" w:hAnsi="Times New Roman" w:cs="Times New Roman"/>
                 <w:noProof/>
                 <w:webHidden/>
               </w:rPr>
@@ -1866,6 +1942,7 @@
             </w:r>
             <w:r>
               <w:rPr>
+                <w:rFonts w:ascii="Times New Roman" w:hAnsi="Times New Roman" w:cs="Times New Roman"/>
                 <w:noProof/>
                 <w:webHidden/>
               </w:rPr>
@@ -1873,6 +1950,7 @@
             </w:r>
             <w:r>
               <w:rPr>
+                <w:rFonts w:ascii="Times New Roman" w:hAnsi="Times New Roman" w:cs="Times New Roman"/>
                 <w:noProof/>
                 <w:webHidden/>
               </w:rPr>
@@ -1888,7 +1966,7 @@
               <w:tab w:val="right" w:leader="dot" w:pos="9019"/>
             </w:tabs>
             <w:rPr>
-              <w:rFonts w:asciiTheme="minorHAnsi" w:eastAsiaTheme="minorEastAsia" w:hAnsiTheme="minorHAnsi" w:cstheme="minorBidi"/>
+              <w:rFonts w:ascii="Times New Roman" w:eastAsiaTheme="minorEastAsia" w:hAnsi="Times New Roman" w:cs="Times New Roman"/>
               <w:noProof/>
               <w:lang w:val="en-US"/>
             </w:rPr>
@@ -1904,7 +1982,7 @@
             </w:r>
             <w:r>
               <w:rPr>
-                <w:rFonts w:asciiTheme="minorHAnsi" w:eastAsiaTheme="minorEastAsia" w:hAnsiTheme="minorHAnsi" w:cstheme="minorBidi"/>
+                <w:rFonts w:ascii="Times New Roman" w:eastAsiaTheme="minorEastAsia" w:hAnsi="Times New Roman" w:cs="Times New Roman"/>
                 <w:noProof/>
                 <w:lang w:val="en-US"/>
               </w:rPr>
@@ -1920,6 +1998,7 @@
             </w:r>
             <w:r>
               <w:rPr>
+                <w:rFonts w:ascii="Times New Roman" w:hAnsi="Times New Roman" w:cs="Times New Roman"/>
                 <w:noProof/>
                 <w:webHidden/>
               </w:rPr>
@@ -1927,6 +2006,7 @@
             </w:r>
             <w:r>
               <w:rPr>
+                <w:rFonts w:ascii="Times New Roman" w:hAnsi="Times New Roman" w:cs="Times New Roman"/>
                 <w:noProof/>
                 <w:webHidden/>
               </w:rPr>
@@ -1934,6 +2014,7 @@
             </w:r>
             <w:r>
               <w:rPr>
+                <w:rFonts w:ascii="Times New Roman" w:hAnsi="Times New Roman" w:cs="Times New Roman"/>
                 <w:noProof/>
                 <w:webHidden/>
               </w:rPr>
@@ -1941,12 +2022,14 @@
             </w:r>
             <w:r>
               <w:rPr>
-                <w:noProof/>
-                <w:webHidden/>
-              </w:rPr>
-            </w:r>
-            <w:r>
-              <w:rPr>
+                <w:rFonts w:ascii="Times New Roman" w:hAnsi="Times New Roman" w:cs="Times New Roman"/>
+                <w:noProof/>
+                <w:webHidden/>
+              </w:rPr>
+            </w:r>
+            <w:r>
+              <w:rPr>
+                <w:rFonts w:ascii="Times New Roman" w:hAnsi="Times New Roman" w:cs="Times New Roman"/>
                 <w:noProof/>
                 <w:webHidden/>
               </w:rPr>
@@ -1954,6 +2037,7 @@
             </w:r>
             <w:r>
               <w:rPr>
+                <w:rFonts w:ascii="Times New Roman" w:hAnsi="Times New Roman" w:cs="Times New Roman"/>
                 <w:noProof/>
                 <w:webHidden/>
               </w:rPr>
@@ -1961,6 +2045,7 @@
             </w:r>
             <w:r>
               <w:rPr>
+                <w:rFonts w:ascii="Times New Roman" w:hAnsi="Times New Roman" w:cs="Times New Roman"/>
                 <w:noProof/>
                 <w:webHidden/>
               </w:rPr>
@@ -1976,7 +2061,7 @@
               <w:tab w:val="right" w:leader="dot" w:pos="9019"/>
             </w:tabs>
             <w:rPr>
-              <w:rFonts w:asciiTheme="minorHAnsi" w:eastAsiaTheme="minorEastAsia" w:hAnsiTheme="minorHAnsi" w:cstheme="minorBidi"/>
+              <w:rFonts w:ascii="Times New Roman" w:eastAsiaTheme="minorEastAsia" w:hAnsi="Times New Roman" w:cs="Times New Roman"/>
               <w:noProof/>
               <w:lang w:val="en-US"/>
             </w:rPr>
@@ -1992,7 +2077,7 @@
             </w:r>
             <w:r>
               <w:rPr>
-                <w:rFonts w:asciiTheme="minorHAnsi" w:eastAsiaTheme="minorEastAsia" w:hAnsiTheme="minorHAnsi" w:cstheme="minorBidi"/>
+                <w:rFonts w:ascii="Times New Roman" w:eastAsiaTheme="minorEastAsia" w:hAnsi="Times New Roman" w:cs="Times New Roman"/>
                 <w:noProof/>
                 <w:lang w:val="en-US"/>
               </w:rPr>
@@ -2008,6 +2093,7 @@
             </w:r>
             <w:r>
               <w:rPr>
+                <w:rFonts w:ascii="Times New Roman" w:hAnsi="Times New Roman" w:cs="Times New Roman"/>
                 <w:noProof/>
                 <w:webHidden/>
               </w:rPr>
@@ -2015,6 +2101,7 @@
             </w:r>
             <w:r>
               <w:rPr>
+                <w:rFonts w:ascii="Times New Roman" w:hAnsi="Times New Roman" w:cs="Times New Roman"/>
                 <w:noProof/>
                 <w:webHidden/>
               </w:rPr>
@@ -2022,6 +2109,7 @@
             </w:r>
             <w:r>
               <w:rPr>
+                <w:rFonts w:ascii="Times New Roman" w:hAnsi="Times New Roman" w:cs="Times New Roman"/>
                 <w:noProof/>
                 <w:webHidden/>
               </w:rPr>
@@ -2029,12 +2117,14 @@
             </w:r>
             <w:r>
               <w:rPr>
-                <w:noProof/>
-                <w:webHidden/>
-              </w:rPr>
-            </w:r>
-            <w:r>
-              <w:rPr>
+                <w:rFonts w:ascii="Times New Roman" w:hAnsi="Times New Roman" w:cs="Times New Roman"/>
+                <w:noProof/>
+                <w:webHidden/>
+              </w:rPr>
+            </w:r>
+            <w:r>
+              <w:rPr>
+                <w:rFonts w:ascii="Times New Roman" w:hAnsi="Times New Roman" w:cs="Times New Roman"/>
                 <w:noProof/>
                 <w:webHidden/>
               </w:rPr>
@@ -2042,6 +2132,7 @@
             </w:r>
             <w:r>
               <w:rPr>
+                <w:rFonts w:ascii="Times New Roman" w:hAnsi="Times New Roman" w:cs="Times New Roman"/>
                 <w:noProof/>
                 <w:webHidden/>
               </w:rPr>
@@ -2049,6 +2140,7 @@
             </w:r>
             <w:r>
               <w:rPr>
+                <w:rFonts w:ascii="Times New Roman" w:hAnsi="Times New Roman" w:cs="Times New Roman"/>
                 <w:noProof/>
                 <w:webHidden/>
               </w:rPr>
@@ -2064,7 +2156,7 @@
               <w:tab w:val="right" w:leader="dot" w:pos="9019"/>
             </w:tabs>
             <w:rPr>
-              <w:rFonts w:asciiTheme="minorHAnsi" w:eastAsiaTheme="minorEastAsia" w:hAnsiTheme="minorHAnsi" w:cstheme="minorBidi"/>
+              <w:rFonts w:ascii="Times New Roman" w:eastAsiaTheme="minorEastAsia" w:hAnsi="Times New Roman" w:cs="Times New Roman"/>
               <w:noProof/>
               <w:lang w:val="en-US"/>
             </w:rPr>
@@ -2080,7 +2172,7 @@
             </w:r>
             <w:r>
               <w:rPr>
-                <w:rFonts w:asciiTheme="minorHAnsi" w:eastAsiaTheme="minorEastAsia" w:hAnsiTheme="minorHAnsi" w:cstheme="minorBidi"/>
+                <w:rFonts w:ascii="Times New Roman" w:eastAsiaTheme="minorEastAsia" w:hAnsi="Times New Roman" w:cs="Times New Roman"/>
                 <w:noProof/>
                 <w:lang w:val="en-US"/>
               </w:rPr>
@@ -2096,6 +2188,7 @@
             </w:r>
             <w:r>
               <w:rPr>
+                <w:rFonts w:ascii="Times New Roman" w:hAnsi="Times New Roman" w:cs="Times New Roman"/>
                 <w:noProof/>
                 <w:webHidden/>
               </w:rPr>
@@ -2103,6 +2196,7 @@
             </w:r>
             <w:r>
               <w:rPr>
+                <w:rFonts w:ascii="Times New Roman" w:hAnsi="Times New Roman" w:cs="Times New Roman"/>
                 <w:noProof/>
                 <w:webHidden/>
               </w:rPr>
@@ -2110,6 +2204,7 @@
             </w:r>
             <w:r>
               <w:rPr>
+                <w:rFonts w:ascii="Times New Roman" w:hAnsi="Times New Roman" w:cs="Times New Roman"/>
                 <w:noProof/>
                 <w:webHidden/>
               </w:rPr>
@@ -2117,12 +2212,14 @@
             </w:r>
             <w:r>
               <w:rPr>
-                <w:noProof/>
-                <w:webHidden/>
-              </w:rPr>
-            </w:r>
-            <w:r>
-              <w:rPr>
+                <w:rFonts w:ascii="Times New Roman" w:hAnsi="Times New Roman" w:cs="Times New Roman"/>
+                <w:noProof/>
+                <w:webHidden/>
+              </w:rPr>
+            </w:r>
+            <w:r>
+              <w:rPr>
+                <w:rFonts w:ascii="Times New Roman" w:hAnsi="Times New Roman" w:cs="Times New Roman"/>
                 <w:noProof/>
                 <w:webHidden/>
               </w:rPr>
@@ -2130,6 +2227,7 @@
             </w:r>
             <w:r>
               <w:rPr>
+                <w:rFonts w:ascii="Times New Roman" w:hAnsi="Times New Roman" w:cs="Times New Roman"/>
                 <w:noProof/>
                 <w:webHidden/>
               </w:rPr>
@@ -2137,6 +2235,7 @@
             </w:r>
             <w:r>
               <w:rPr>
+                <w:rFonts w:ascii="Times New Roman" w:hAnsi="Times New Roman" w:cs="Times New Roman"/>
                 <w:noProof/>
                 <w:webHidden/>
               </w:rPr>
@@ -2152,7 +2251,7 @@
               <w:tab w:val="right" w:leader="dot" w:pos="9019"/>
             </w:tabs>
             <w:rPr>
-              <w:rFonts w:asciiTheme="minorHAnsi" w:eastAsiaTheme="minorEastAsia" w:hAnsiTheme="minorHAnsi" w:cstheme="minorBidi"/>
+              <w:rFonts w:ascii="Times New Roman" w:eastAsiaTheme="minorEastAsia" w:hAnsi="Times New Roman" w:cs="Times New Roman"/>
               <w:noProof/>
               <w:lang w:val="en-US"/>
             </w:rPr>
@@ -2168,7 +2267,7 @@
             </w:r>
             <w:r>
               <w:rPr>
-                <w:rFonts w:asciiTheme="minorHAnsi" w:eastAsiaTheme="minorEastAsia" w:hAnsiTheme="minorHAnsi" w:cstheme="minorBidi"/>
+                <w:rFonts w:ascii="Times New Roman" w:eastAsiaTheme="minorEastAsia" w:hAnsi="Times New Roman" w:cs="Times New Roman"/>
                 <w:noProof/>
                 <w:lang w:val="en-US"/>
               </w:rPr>
@@ -2184,6 +2283,7 @@
             </w:r>
             <w:r>
               <w:rPr>
+                <w:rFonts w:ascii="Times New Roman" w:hAnsi="Times New Roman" w:cs="Times New Roman"/>
                 <w:noProof/>
                 <w:webHidden/>
               </w:rPr>
@@ -2191,6 +2291,7 @@
             </w:r>
             <w:r>
               <w:rPr>
+                <w:rFonts w:ascii="Times New Roman" w:hAnsi="Times New Roman" w:cs="Times New Roman"/>
                 <w:noProof/>
                 <w:webHidden/>
               </w:rPr>
@@ -2198,6 +2299,7 @@
             </w:r>
             <w:r>
               <w:rPr>
+                <w:rFonts w:ascii="Times New Roman" w:hAnsi="Times New Roman" w:cs="Times New Roman"/>
                 <w:noProof/>
                 <w:webHidden/>
               </w:rPr>
@@ -2205,12 +2307,14 @@
             </w:r>
             <w:r>
               <w:rPr>
-                <w:noProof/>
-                <w:webHidden/>
-              </w:rPr>
-            </w:r>
-            <w:r>
-              <w:rPr>
+                <w:rFonts w:ascii="Times New Roman" w:hAnsi="Times New Roman" w:cs="Times New Roman"/>
+                <w:noProof/>
+                <w:webHidden/>
+              </w:rPr>
+            </w:r>
+            <w:r>
+              <w:rPr>
+                <w:rFonts w:ascii="Times New Roman" w:hAnsi="Times New Roman" w:cs="Times New Roman"/>
                 <w:noProof/>
                 <w:webHidden/>
               </w:rPr>
@@ -2218,6 +2322,7 @@
             </w:r>
             <w:r>
               <w:rPr>
+                <w:rFonts w:ascii="Times New Roman" w:hAnsi="Times New Roman" w:cs="Times New Roman"/>
                 <w:noProof/>
                 <w:webHidden/>
               </w:rPr>
@@ -2225,6 +2330,7 @@
             </w:r>
             <w:r>
               <w:rPr>
+                <w:rFonts w:ascii="Times New Roman" w:hAnsi="Times New Roman" w:cs="Times New Roman"/>
                 <w:noProof/>
                 <w:webHidden/>
               </w:rPr>
@@ -2240,7 +2346,7 @@
               <w:tab w:val="right" w:leader="dot" w:pos="9019"/>
             </w:tabs>
             <w:rPr>
-              <w:rFonts w:asciiTheme="minorHAnsi" w:eastAsiaTheme="minorEastAsia" w:hAnsiTheme="minorHAnsi" w:cstheme="minorBidi"/>
+              <w:rFonts w:ascii="Times New Roman" w:eastAsiaTheme="minorEastAsia" w:hAnsi="Times New Roman" w:cs="Times New Roman"/>
               <w:noProof/>
               <w:lang w:val="en-US"/>
             </w:rPr>
@@ -2256,7 +2362,7 @@
             </w:r>
             <w:r>
               <w:rPr>
-                <w:rFonts w:asciiTheme="minorHAnsi" w:eastAsiaTheme="minorEastAsia" w:hAnsiTheme="minorHAnsi" w:cstheme="minorBidi"/>
+                <w:rFonts w:ascii="Times New Roman" w:eastAsiaTheme="minorEastAsia" w:hAnsi="Times New Roman" w:cs="Times New Roman"/>
                 <w:noProof/>
                 <w:lang w:val="en-US"/>
               </w:rPr>
@@ -2272,6 +2378,7 @@
             </w:r>
             <w:r>
               <w:rPr>
+                <w:rFonts w:ascii="Times New Roman" w:hAnsi="Times New Roman" w:cs="Times New Roman"/>
                 <w:noProof/>
                 <w:webHidden/>
               </w:rPr>
@@ -2279,6 +2386,7 @@
             </w:r>
             <w:r>
               <w:rPr>
+                <w:rFonts w:ascii="Times New Roman" w:hAnsi="Times New Roman" w:cs="Times New Roman"/>
                 <w:noProof/>
                 <w:webHidden/>
               </w:rPr>
@@ -2286,6 +2394,7 @@
             </w:r>
             <w:r>
               <w:rPr>
+                <w:rFonts w:ascii="Times New Roman" w:hAnsi="Times New Roman" w:cs="Times New Roman"/>
                 <w:noProof/>
                 <w:webHidden/>
               </w:rPr>
@@ -2293,12 +2402,14 @@
             </w:r>
             <w:r>
               <w:rPr>
-                <w:noProof/>
-                <w:webHidden/>
-              </w:rPr>
-            </w:r>
-            <w:r>
-              <w:rPr>
+                <w:rFonts w:ascii="Times New Roman" w:hAnsi="Times New Roman" w:cs="Times New Roman"/>
+                <w:noProof/>
+                <w:webHidden/>
+              </w:rPr>
+            </w:r>
+            <w:r>
+              <w:rPr>
+                <w:rFonts w:ascii="Times New Roman" w:hAnsi="Times New Roman" w:cs="Times New Roman"/>
                 <w:noProof/>
                 <w:webHidden/>
               </w:rPr>
@@ -2306,6 +2417,7 @@
             </w:r>
             <w:r>
               <w:rPr>
+                <w:rFonts w:ascii="Times New Roman" w:hAnsi="Times New Roman" w:cs="Times New Roman"/>
                 <w:noProof/>
                 <w:webHidden/>
               </w:rPr>
@@ -2313,6 +2425,7 @@
             </w:r>
             <w:r>
               <w:rPr>
+                <w:rFonts w:ascii="Times New Roman" w:hAnsi="Times New Roman" w:cs="Times New Roman"/>
                 <w:noProof/>
                 <w:webHidden/>
               </w:rPr>
@@ -2328,7 +2441,7 @@
               <w:tab w:val="right" w:leader="dot" w:pos="9019"/>
             </w:tabs>
             <w:rPr>
-              <w:rFonts w:asciiTheme="minorHAnsi" w:eastAsiaTheme="minorEastAsia" w:hAnsiTheme="minorHAnsi" w:cstheme="minorBidi"/>
+              <w:rFonts w:ascii="Times New Roman" w:eastAsiaTheme="minorEastAsia" w:hAnsi="Times New Roman" w:cs="Times New Roman"/>
               <w:noProof/>
               <w:lang w:val="en-US"/>
             </w:rPr>
@@ -2344,7 +2457,7 @@
             </w:r>
             <w:r>
               <w:rPr>
-                <w:rFonts w:asciiTheme="minorHAnsi" w:eastAsiaTheme="minorEastAsia" w:hAnsiTheme="minorHAnsi" w:cstheme="minorBidi"/>
+                <w:rFonts w:ascii="Times New Roman" w:eastAsiaTheme="minorEastAsia" w:hAnsi="Times New Roman" w:cs="Times New Roman"/>
                 <w:noProof/>
                 <w:lang w:val="en-US"/>
               </w:rPr>
@@ -2360,6 +2473,7 @@
             </w:r>
             <w:r>
               <w:rPr>
+                <w:rFonts w:ascii="Times New Roman" w:hAnsi="Times New Roman" w:cs="Times New Roman"/>
                 <w:noProof/>
                 <w:webHidden/>
               </w:rPr>
@@ -2367,6 +2481,7 @@
             </w:r>
             <w:r>
               <w:rPr>
+                <w:rFonts w:ascii="Times New Roman" w:hAnsi="Times New Roman" w:cs="Times New Roman"/>
                 <w:noProof/>
                 <w:webHidden/>
               </w:rPr>
@@ -2374,6 +2489,7 @@
             </w:r>
             <w:r>
               <w:rPr>
+                <w:rFonts w:ascii="Times New Roman" w:hAnsi="Times New Roman" w:cs="Times New Roman"/>
                 <w:noProof/>
                 <w:webHidden/>
               </w:rPr>
@@ -2381,12 +2497,14 @@
             </w:r>
             <w:r>
               <w:rPr>
-                <w:noProof/>
-                <w:webHidden/>
-              </w:rPr>
-            </w:r>
-            <w:r>
-              <w:rPr>
+                <w:rFonts w:ascii="Times New Roman" w:hAnsi="Times New Roman" w:cs="Times New Roman"/>
+                <w:noProof/>
+                <w:webHidden/>
+              </w:rPr>
+            </w:r>
+            <w:r>
+              <w:rPr>
+                <w:rFonts w:ascii="Times New Roman" w:hAnsi="Times New Roman" w:cs="Times New Roman"/>
                 <w:noProof/>
                 <w:webHidden/>
               </w:rPr>
@@ -2394,6 +2512,7 @@
             </w:r>
             <w:r>
               <w:rPr>
+                <w:rFonts w:ascii="Times New Roman" w:hAnsi="Times New Roman" w:cs="Times New Roman"/>
                 <w:noProof/>
                 <w:webHidden/>
               </w:rPr>
@@ -2401,6 +2520,7 @@
             </w:r>
             <w:r>
               <w:rPr>
+                <w:rFonts w:ascii="Times New Roman" w:hAnsi="Times New Roman" w:cs="Times New Roman"/>
                 <w:noProof/>
                 <w:webHidden/>
               </w:rPr>
@@ -2416,7 +2536,7 @@
               <w:tab w:val="right" w:leader="dot" w:pos="9019"/>
             </w:tabs>
             <w:rPr>
-              <w:rFonts w:asciiTheme="minorHAnsi" w:eastAsiaTheme="minorEastAsia" w:hAnsiTheme="minorHAnsi" w:cstheme="minorBidi"/>
+              <w:rFonts w:ascii="Times New Roman" w:eastAsiaTheme="minorEastAsia" w:hAnsi="Times New Roman" w:cs="Times New Roman"/>
               <w:noProof/>
               <w:lang w:val="en-US"/>
             </w:rPr>
@@ -2432,7 +2552,7 @@
             </w:r>
             <w:r>
               <w:rPr>
-                <w:rFonts w:asciiTheme="minorHAnsi" w:eastAsiaTheme="minorEastAsia" w:hAnsiTheme="minorHAnsi" w:cstheme="minorBidi"/>
+                <w:rFonts w:ascii="Times New Roman" w:eastAsiaTheme="minorEastAsia" w:hAnsi="Times New Roman" w:cs="Times New Roman"/>
                 <w:noProof/>
                 <w:lang w:val="en-US"/>
               </w:rPr>
@@ -2448,6 +2568,7 @@
             </w:r>
             <w:r>
               <w:rPr>
+                <w:rFonts w:ascii="Times New Roman" w:hAnsi="Times New Roman" w:cs="Times New Roman"/>
                 <w:noProof/>
                 <w:webHidden/>
               </w:rPr>
@@ -2455,6 +2576,7 @@
             </w:r>
             <w:r>
               <w:rPr>
+                <w:rFonts w:ascii="Times New Roman" w:hAnsi="Times New Roman" w:cs="Times New Roman"/>
                 <w:noProof/>
                 <w:webHidden/>
               </w:rPr>
@@ -2462,6 +2584,7 @@
             </w:r>
             <w:r>
               <w:rPr>
+                <w:rFonts w:ascii="Times New Roman" w:hAnsi="Times New Roman" w:cs="Times New Roman"/>
                 <w:noProof/>
                 <w:webHidden/>
               </w:rPr>
@@ -2469,12 +2592,14 @@
             </w:r>
             <w:r>
               <w:rPr>
-                <w:noProof/>
-                <w:webHidden/>
-              </w:rPr>
-            </w:r>
-            <w:r>
-              <w:rPr>
+                <w:rFonts w:ascii="Times New Roman" w:hAnsi="Times New Roman" w:cs="Times New Roman"/>
+                <w:noProof/>
+                <w:webHidden/>
+              </w:rPr>
+            </w:r>
+            <w:r>
+              <w:rPr>
+                <w:rFonts w:ascii="Times New Roman" w:hAnsi="Times New Roman" w:cs="Times New Roman"/>
                 <w:noProof/>
                 <w:webHidden/>
               </w:rPr>
@@ -2482,6 +2607,7 @@
             </w:r>
             <w:r>
               <w:rPr>
+                <w:rFonts w:ascii="Times New Roman" w:hAnsi="Times New Roman" w:cs="Times New Roman"/>
                 <w:noProof/>
                 <w:webHidden/>
               </w:rPr>
@@ -2489,6 +2615,7 @@
             </w:r>
             <w:r>
               <w:rPr>
+                <w:rFonts w:ascii="Times New Roman" w:hAnsi="Times New Roman" w:cs="Times New Roman"/>
                 <w:noProof/>
                 <w:webHidden/>
               </w:rPr>
@@ -2504,7 +2631,7 @@
               <w:tab w:val="right" w:leader="dot" w:pos="9019"/>
             </w:tabs>
             <w:rPr>
-              <w:rFonts w:asciiTheme="minorHAnsi" w:eastAsiaTheme="minorEastAsia" w:hAnsiTheme="minorHAnsi" w:cstheme="minorBidi"/>
+              <w:rFonts w:ascii="Times New Roman" w:eastAsiaTheme="minorEastAsia" w:hAnsi="Times New Roman" w:cs="Times New Roman"/>
               <w:noProof/>
               <w:lang w:val="en-US"/>
             </w:rPr>
@@ -2520,7 +2647,7 @@
             </w:r>
             <w:r>
               <w:rPr>
-                <w:rFonts w:asciiTheme="minorHAnsi" w:eastAsiaTheme="minorEastAsia" w:hAnsiTheme="minorHAnsi" w:cstheme="minorBidi"/>
+                <w:rFonts w:ascii="Times New Roman" w:eastAsiaTheme="minorEastAsia" w:hAnsi="Times New Roman" w:cs="Times New Roman"/>
                 <w:noProof/>
                 <w:lang w:val="en-US"/>
               </w:rPr>
@@ -2536,6 +2663,7 @@
             </w:r>
             <w:r>
               <w:rPr>
+                <w:rFonts w:ascii="Times New Roman" w:hAnsi="Times New Roman" w:cs="Times New Roman"/>
                 <w:noProof/>
                 <w:webHidden/>
               </w:rPr>
@@ -2543,6 +2671,7 @@
             </w:r>
             <w:r>
               <w:rPr>
+                <w:rFonts w:ascii="Times New Roman" w:hAnsi="Times New Roman" w:cs="Times New Roman"/>
                 <w:noProof/>
                 <w:webHidden/>
               </w:rPr>
@@ -2550,6 +2679,7 @@
             </w:r>
             <w:r>
               <w:rPr>
+                <w:rFonts w:ascii="Times New Roman" w:hAnsi="Times New Roman" w:cs="Times New Roman"/>
                 <w:noProof/>
                 <w:webHidden/>
               </w:rPr>
@@ -2557,12 +2687,14 @@
             </w:r>
             <w:r>
               <w:rPr>
-                <w:noProof/>
-                <w:webHidden/>
-              </w:rPr>
-            </w:r>
-            <w:r>
-              <w:rPr>
+                <w:rFonts w:ascii="Times New Roman" w:hAnsi="Times New Roman" w:cs="Times New Roman"/>
+                <w:noProof/>
+                <w:webHidden/>
+              </w:rPr>
+            </w:r>
+            <w:r>
+              <w:rPr>
+                <w:rFonts w:ascii="Times New Roman" w:hAnsi="Times New Roman" w:cs="Times New Roman"/>
                 <w:noProof/>
                 <w:webHidden/>
               </w:rPr>
@@ -2570,6 +2702,7 @@
             </w:r>
             <w:r>
               <w:rPr>
+                <w:rFonts w:ascii="Times New Roman" w:hAnsi="Times New Roman" w:cs="Times New Roman"/>
                 <w:noProof/>
                 <w:webHidden/>
               </w:rPr>
@@ -2577,6 +2710,7 @@
             </w:r>
             <w:r>
               <w:rPr>
+                <w:rFonts w:ascii="Times New Roman" w:hAnsi="Times New Roman" w:cs="Times New Roman"/>
                 <w:noProof/>
                 <w:webHidden/>
               </w:rPr>
@@ -2592,7 +2726,7 @@
               <w:tab w:val="right" w:leader="dot" w:pos="9019"/>
             </w:tabs>
             <w:rPr>
-              <w:rFonts w:asciiTheme="minorHAnsi" w:eastAsiaTheme="minorEastAsia" w:hAnsiTheme="minorHAnsi" w:cstheme="minorBidi"/>
+              <w:rFonts w:ascii="Times New Roman" w:eastAsiaTheme="minorEastAsia" w:hAnsi="Times New Roman" w:cs="Times New Roman"/>
               <w:noProof/>
               <w:lang w:val="en-US"/>
             </w:rPr>
@@ -2608,7 +2742,7 @@
             </w:r>
             <w:r>
               <w:rPr>
-                <w:rFonts w:asciiTheme="minorHAnsi" w:eastAsiaTheme="minorEastAsia" w:hAnsiTheme="minorHAnsi" w:cstheme="minorBidi"/>
+                <w:rFonts w:ascii="Times New Roman" w:eastAsiaTheme="minorEastAsia" w:hAnsi="Times New Roman" w:cs="Times New Roman"/>
                 <w:noProof/>
                 <w:lang w:val="en-US"/>
               </w:rPr>
@@ -2624,6 +2758,7 @@
             </w:r>
             <w:r>
               <w:rPr>
+                <w:rFonts w:ascii="Times New Roman" w:hAnsi="Times New Roman" w:cs="Times New Roman"/>
                 <w:noProof/>
                 <w:webHidden/>
               </w:rPr>
@@ -2631,6 +2766,7 @@
             </w:r>
             <w:r>
               <w:rPr>
+                <w:rFonts w:ascii="Times New Roman" w:hAnsi="Times New Roman" w:cs="Times New Roman"/>
                 <w:noProof/>
                 <w:webHidden/>
               </w:rPr>
@@ -2638,6 +2774,7 @@
             </w:r>
             <w:r>
               <w:rPr>
+                <w:rFonts w:ascii="Times New Roman" w:hAnsi="Times New Roman" w:cs="Times New Roman"/>
                 <w:noProof/>
                 <w:webHidden/>
               </w:rPr>
@@ -2645,12 +2782,14 @@
             </w:r>
             <w:r>
               <w:rPr>
-                <w:noProof/>
-                <w:webHidden/>
-              </w:rPr>
-            </w:r>
-            <w:r>
-              <w:rPr>
+                <w:rFonts w:ascii="Times New Roman" w:hAnsi="Times New Roman" w:cs="Times New Roman"/>
+                <w:noProof/>
+                <w:webHidden/>
+              </w:rPr>
+            </w:r>
+            <w:r>
+              <w:rPr>
+                <w:rFonts w:ascii="Times New Roman" w:hAnsi="Times New Roman" w:cs="Times New Roman"/>
                 <w:noProof/>
                 <w:webHidden/>
               </w:rPr>
@@ -2658,6 +2797,7 @@
             </w:r>
             <w:r>
               <w:rPr>
+                <w:rFonts w:ascii="Times New Roman" w:hAnsi="Times New Roman" w:cs="Times New Roman"/>
                 <w:noProof/>
                 <w:webHidden/>
               </w:rPr>
@@ -2665,6 +2805,7 @@
             </w:r>
             <w:r>
               <w:rPr>
+                <w:rFonts w:ascii="Times New Roman" w:hAnsi="Times New Roman" w:cs="Times New Roman"/>
                 <w:noProof/>
                 <w:webHidden/>
               </w:rPr>
@@ -2680,7 +2821,7 @@
               <w:tab w:val="right" w:leader="dot" w:pos="9019"/>
             </w:tabs>
             <w:rPr>
-              <w:rFonts w:asciiTheme="minorHAnsi" w:eastAsiaTheme="minorEastAsia" w:hAnsiTheme="minorHAnsi" w:cstheme="minorBidi"/>
+              <w:rFonts w:ascii="Times New Roman" w:eastAsiaTheme="minorEastAsia" w:hAnsi="Times New Roman" w:cs="Times New Roman"/>
               <w:noProof/>
               <w:lang w:val="en-US"/>
             </w:rPr>
@@ -2696,7 +2837,7 @@
             </w:r>
             <w:r>
               <w:rPr>
-                <w:rFonts w:asciiTheme="minorHAnsi" w:eastAsiaTheme="minorEastAsia" w:hAnsiTheme="minorHAnsi" w:cstheme="minorBidi"/>
+                <w:rFonts w:ascii="Times New Roman" w:eastAsiaTheme="minorEastAsia" w:hAnsi="Times New Roman" w:cs="Times New Roman"/>
                 <w:noProof/>
                 <w:lang w:val="en-US"/>
               </w:rPr>
@@ -2712,6 +2853,7 @@
             </w:r>
             <w:r>
               <w:rPr>
+                <w:rFonts w:ascii="Times New Roman" w:hAnsi="Times New Roman" w:cs="Times New Roman"/>
                 <w:noProof/>
                 <w:webHidden/>
               </w:rPr>
@@ -2719,6 +2861,7 @@
             </w:r>
             <w:r>
               <w:rPr>
+                <w:rFonts w:ascii="Times New Roman" w:hAnsi="Times New Roman" w:cs="Times New Roman"/>
                 <w:noProof/>
                 <w:webHidden/>
               </w:rPr>
@@ -2726,6 +2869,7 @@
             </w:r>
             <w:r>
               <w:rPr>
+                <w:rFonts w:ascii="Times New Roman" w:hAnsi="Times New Roman" w:cs="Times New Roman"/>
                 <w:noProof/>
                 <w:webHidden/>
               </w:rPr>
@@ -2733,12 +2877,14 @@
             </w:r>
             <w:r>
               <w:rPr>
-                <w:noProof/>
-                <w:webHidden/>
-              </w:rPr>
-            </w:r>
-            <w:r>
-              <w:rPr>
+                <w:rFonts w:ascii="Times New Roman" w:hAnsi="Times New Roman" w:cs="Times New Roman"/>
+                <w:noProof/>
+                <w:webHidden/>
+              </w:rPr>
+            </w:r>
+            <w:r>
+              <w:rPr>
+                <w:rFonts w:ascii="Times New Roman" w:hAnsi="Times New Roman" w:cs="Times New Roman"/>
                 <w:noProof/>
                 <w:webHidden/>
               </w:rPr>
@@ -2746,6 +2892,7 @@
             </w:r>
             <w:r>
               <w:rPr>
+                <w:rFonts w:ascii="Times New Roman" w:hAnsi="Times New Roman" w:cs="Times New Roman"/>
                 <w:noProof/>
                 <w:webHidden/>
               </w:rPr>
@@ -2753,6 +2900,7 @@
             </w:r>
             <w:r>
               <w:rPr>
+                <w:rFonts w:ascii="Times New Roman" w:hAnsi="Times New Roman" w:cs="Times New Roman"/>
                 <w:noProof/>
                 <w:webHidden/>
               </w:rPr>
@@ -2828,14 +2976,14 @@
           <w:numId w:val="3"/>
         </w:numPr>
       </w:pPr>
-      <w:bookmarkStart w:id="2" w:name="_heading=h.30j0zll" w:colFirst="0" w:colLast="0"/>
-      <w:bookmarkStart w:id="3" w:name="_Toc36316538"/>
-      <w:bookmarkEnd w:id="2"/>
+      <w:bookmarkStart w:id="1" w:name="_heading=h.30j0zll" w:colFirst="0" w:colLast="0"/>
+      <w:bookmarkStart w:id="2" w:name="_Toc36316538"/>
+      <w:bookmarkEnd w:id="1"/>
       <w:r>
         <w:lastRenderedPageBreak/>
         <w:t>УВОД</w:t>
       </w:r>
-      <w:bookmarkEnd w:id="3"/>
+      <w:bookmarkEnd w:id="2"/>
     </w:p>
     <w:p>
       <w:pPr>
@@ -2848,16 +2996,16 @@
           <w:rFonts w:ascii="Times New Roman" w:hAnsi="Times New Roman" w:cs="Times New Roman"/>
         </w:rPr>
       </w:pPr>
-      <w:bookmarkStart w:id="4" w:name="_heading=h.1fob9te" w:colFirst="0" w:colLast="0"/>
-      <w:bookmarkStart w:id="5" w:name="_Toc36316539"/>
-      <w:bookmarkEnd w:id="4"/>
+      <w:bookmarkStart w:id="3" w:name="_heading=h.1fob9te" w:colFirst="0" w:colLast="0"/>
+      <w:bookmarkStart w:id="4" w:name="_Toc36316539"/>
+      <w:bookmarkEnd w:id="3"/>
       <w:r>
         <w:rPr>
           <w:rFonts w:ascii="Times New Roman" w:hAnsi="Times New Roman" w:cs="Times New Roman"/>
         </w:rPr>
         <w:t>Резиме</w:t>
       </w:r>
-      <w:bookmarkEnd w:id="5"/>
+      <w:bookmarkEnd w:id="4"/>
     </w:p>
     <w:p>
       <w:pPr>
@@ -2883,16 +3031,16 @@
           <w:rFonts w:ascii="Times New Roman" w:hAnsi="Times New Roman" w:cs="Times New Roman"/>
         </w:rPr>
       </w:pPr>
-      <w:bookmarkStart w:id="6" w:name="_heading=h.3znysh7" w:colFirst="0" w:colLast="0"/>
-      <w:bookmarkStart w:id="7" w:name="_Toc36316540"/>
-      <w:bookmarkEnd w:id="6"/>
+      <w:bookmarkStart w:id="5" w:name="_heading=h.3znysh7" w:colFirst="0" w:colLast="0"/>
+      <w:bookmarkStart w:id="6" w:name="_Toc36316540"/>
+      <w:bookmarkEnd w:id="5"/>
       <w:r>
         <w:rPr>
           <w:rFonts w:ascii="Times New Roman" w:hAnsi="Times New Roman" w:cs="Times New Roman"/>
         </w:rPr>
         <w:t>Намена документа и циљне групе</w:t>
       </w:r>
-      <w:bookmarkEnd w:id="7"/>
+      <w:bookmarkEnd w:id="6"/>
     </w:p>
     <w:p>
       <w:pPr>
@@ -2925,16 +3073,16 @@
           <w:rFonts w:ascii="Times New Roman" w:hAnsi="Times New Roman" w:cs="Times New Roman"/>
         </w:rPr>
       </w:pPr>
-      <w:bookmarkStart w:id="8" w:name="_heading=h.2et92p0" w:colFirst="0" w:colLast="0"/>
-      <w:bookmarkStart w:id="9" w:name="_Toc36316541"/>
-      <w:bookmarkEnd w:id="8"/>
+      <w:bookmarkStart w:id="7" w:name="_heading=h.2et92p0" w:colFirst="0" w:colLast="0"/>
+      <w:bookmarkStart w:id="8" w:name="_Toc36316541"/>
+      <w:bookmarkEnd w:id="7"/>
       <w:r>
         <w:rPr>
           <w:rFonts w:ascii="Times New Roman" w:hAnsi="Times New Roman" w:cs="Times New Roman"/>
         </w:rPr>
         <w:t>Референце</w:t>
       </w:r>
-      <w:bookmarkEnd w:id="9"/>
+      <w:bookmarkEnd w:id="8"/>
     </w:p>
     <w:p>
       <w:pPr>
@@ -3007,16 +3155,16 @@
           <w:rFonts w:ascii="Times New Roman" w:hAnsi="Times New Roman" w:cs="Times New Roman"/>
         </w:rPr>
       </w:pPr>
-      <w:bookmarkStart w:id="10" w:name="_heading=h.tyjcwt" w:colFirst="0" w:colLast="0"/>
-      <w:bookmarkStart w:id="11" w:name="_Toc36316542"/>
-      <w:bookmarkEnd w:id="10"/>
+      <w:bookmarkStart w:id="9" w:name="_heading=h.tyjcwt" w:colFirst="0" w:colLast="0"/>
+      <w:bookmarkStart w:id="10" w:name="_Toc36316542"/>
+      <w:bookmarkEnd w:id="9"/>
       <w:r>
         <w:rPr>
           <w:rFonts w:ascii="Times New Roman" w:hAnsi="Times New Roman" w:cs="Times New Roman"/>
         </w:rPr>
         <w:t>Отворена питања</w:t>
       </w:r>
-      <w:bookmarkEnd w:id="11"/>
+      <w:bookmarkEnd w:id="10"/>
     </w:p>
     <w:tbl>
       <w:tblPr>
@@ -3223,13 +3371,13 @@
           <w:numId w:val="3"/>
         </w:numPr>
       </w:pPr>
-      <w:bookmarkStart w:id="12" w:name="_heading=h.3dy6vkm" w:colFirst="0" w:colLast="0"/>
-      <w:bookmarkStart w:id="13" w:name="_Toc36316543"/>
-      <w:bookmarkEnd w:id="12"/>
+      <w:bookmarkStart w:id="11" w:name="_heading=h.3dy6vkm" w:colFirst="0" w:colLast="0"/>
+      <w:bookmarkStart w:id="12" w:name="_Toc36316543"/>
+      <w:bookmarkEnd w:id="11"/>
       <w:r>
         <w:t>СЦЕНАРИО ПРЕТРАЖИВАЊА ФИЛМА</w:t>
       </w:r>
-      <w:bookmarkEnd w:id="13"/>
+      <w:bookmarkEnd w:id="12"/>
     </w:p>
     <w:p>
       <w:pPr>
@@ -3242,16 +3390,16 @@
           <w:rFonts w:ascii="Times New Roman" w:hAnsi="Times New Roman" w:cs="Times New Roman"/>
         </w:rPr>
       </w:pPr>
-      <w:bookmarkStart w:id="14" w:name="_heading=h.1t3h5sf" w:colFirst="0" w:colLast="0"/>
-      <w:bookmarkStart w:id="15" w:name="_Toc36316544"/>
-      <w:bookmarkEnd w:id="14"/>
+      <w:bookmarkStart w:id="13" w:name="_heading=h.1t3h5sf" w:colFirst="0" w:colLast="0"/>
+      <w:bookmarkStart w:id="14" w:name="_Toc36316544"/>
+      <w:bookmarkEnd w:id="13"/>
       <w:r>
         <w:rPr>
           <w:rFonts w:ascii="Times New Roman" w:hAnsi="Times New Roman" w:cs="Times New Roman"/>
         </w:rPr>
         <w:t>Кратак опис</w:t>
       </w:r>
-      <w:bookmarkEnd w:id="15"/>
+      <w:bookmarkEnd w:id="14"/>
     </w:p>
     <w:p>
       <w:pPr>
@@ -3277,9 +3425,9 @@
           <w:rFonts w:ascii="Times New Roman" w:hAnsi="Times New Roman" w:cs="Times New Roman"/>
         </w:rPr>
       </w:pPr>
-      <w:bookmarkStart w:id="16" w:name="_heading=h.4d34og8" w:colFirst="0" w:colLast="0"/>
-      <w:bookmarkStart w:id="17" w:name="_Toc36316545"/>
-      <w:bookmarkEnd w:id="16"/>
+      <w:bookmarkStart w:id="15" w:name="_heading=h.4d34og8" w:colFirst="0" w:colLast="0"/>
+      <w:bookmarkStart w:id="16" w:name="_Toc36316545"/>
+      <w:bookmarkEnd w:id="15"/>
       <w:r>
         <w:rPr>
           <w:rFonts w:ascii="Times New Roman" w:hAnsi="Times New Roman" w:cs="Times New Roman"/>
@@ -3292,7 +3440,7 @@
         </w:rPr>
         <w:t>ок догађаја</w:t>
       </w:r>
-      <w:bookmarkEnd w:id="17"/>
+      <w:bookmarkEnd w:id="16"/>
     </w:p>
     <w:p>
       <w:pPr>
@@ -3305,16 +3453,16 @@
           <w:rFonts w:ascii="Times New Roman" w:hAnsi="Times New Roman" w:cs="Times New Roman"/>
         </w:rPr>
       </w:pPr>
-      <w:bookmarkStart w:id="18" w:name="_heading=h.2s8eyo1" w:colFirst="0" w:colLast="0"/>
-      <w:bookmarkStart w:id="19" w:name="_Toc36316546"/>
-      <w:bookmarkEnd w:id="18"/>
+      <w:bookmarkStart w:id="17" w:name="_heading=h.2s8eyo1" w:colFirst="0" w:colLast="0"/>
+      <w:bookmarkStart w:id="18" w:name="_Toc36316546"/>
+      <w:bookmarkEnd w:id="17"/>
       <w:r>
         <w:rPr>
           <w:rFonts w:ascii="Times New Roman" w:hAnsi="Times New Roman" w:cs="Times New Roman"/>
         </w:rPr>
         <w:t>Успешна претрага филма</w:t>
       </w:r>
-      <w:bookmarkEnd w:id="19"/>
+      <w:bookmarkEnd w:id="18"/>
     </w:p>
     <w:p>
       <w:pPr>
@@ -3498,14 +3646,14 @@
           <w:rFonts w:ascii="Times New Roman" w:hAnsi="Times New Roman" w:cs="Times New Roman"/>
         </w:rPr>
       </w:pPr>
-      <w:bookmarkStart w:id="20" w:name="_Toc36316547"/>
+      <w:bookmarkStart w:id="19" w:name="_Toc36316547"/>
       <w:r>
         <w:rPr>
           <w:rFonts w:ascii="Times New Roman" w:hAnsi="Times New Roman" w:cs="Times New Roman"/>
         </w:rPr>
         <w:t>Алтернативни токови догађаја</w:t>
       </w:r>
-      <w:bookmarkEnd w:id="20"/>
+      <w:bookmarkEnd w:id="19"/>
     </w:p>
     <w:p>
       <w:pPr>
@@ -3518,14 +3666,14 @@
           <w:rFonts w:ascii="Times New Roman" w:hAnsi="Times New Roman" w:cs="Times New Roman"/>
         </w:rPr>
       </w:pPr>
-      <w:bookmarkStart w:id="21" w:name="_Toc36316548"/>
+      <w:bookmarkStart w:id="20" w:name="_Toc36316548"/>
       <w:r>
         <w:rPr>
           <w:rFonts w:ascii="Times New Roman" w:hAnsi="Times New Roman" w:cs="Times New Roman"/>
         </w:rPr>
         <w:t>Не постоји филм</w:t>
       </w:r>
-      <w:bookmarkEnd w:id="21"/>
+      <w:bookmarkEnd w:id="20"/>
     </w:p>
     <w:p>
       <w:pPr>
@@ -3610,16 +3758,16 @@
           <w:rFonts w:ascii="Times New Roman" w:hAnsi="Times New Roman" w:cs="Times New Roman"/>
         </w:rPr>
       </w:pPr>
-      <w:bookmarkStart w:id="22" w:name="_heading=h.3rdcrjn" w:colFirst="0" w:colLast="0"/>
-      <w:bookmarkStart w:id="23" w:name="_Toc36316549"/>
-      <w:bookmarkEnd w:id="22"/>
+      <w:bookmarkStart w:id="21" w:name="_heading=h.3rdcrjn" w:colFirst="0" w:colLast="0"/>
+      <w:bookmarkStart w:id="22" w:name="_Toc36316549"/>
+      <w:bookmarkEnd w:id="21"/>
       <w:r>
         <w:rPr>
           <w:rFonts w:ascii="Times New Roman" w:hAnsi="Times New Roman" w:cs="Times New Roman"/>
         </w:rPr>
         <w:t>Корисник отвара жељени филм</w:t>
       </w:r>
-      <w:bookmarkEnd w:id="23"/>
+      <w:bookmarkEnd w:id="22"/>
     </w:p>
     <w:p>
       <w:pPr>
@@ -3635,7 +3783,45 @@
         <w:rPr>
           <w:rFonts w:ascii="Times New Roman" w:hAnsi="Times New Roman" w:cs="Times New Roman"/>
         </w:rPr>
-        <w:t>Корисник кликом на слику или назив жељеног биоскопа прелази на страницу профила датог биоскопа.</w:t>
+        <w:t xml:space="preserve">Корисник кликом на слику или назив жељеног </w:t>
+      </w:r>
+      <w:r>
+        <w:rPr>
+          <w:rFonts w:ascii="Times New Roman" w:hAnsi="Times New Roman" w:cs="Times New Roman"/>
+        </w:rPr>
+        <w:t>филма</w:t>
+      </w:r>
+      <w:r>
+        <w:rPr>
+          <w:rFonts w:ascii="Times New Roman" w:hAnsi="Times New Roman" w:cs="Times New Roman"/>
+        </w:rPr>
+        <w:t xml:space="preserve"> прелази на страницу</w:t>
+      </w:r>
+      <w:r>
+        <w:rPr>
+          <w:rFonts w:ascii="Times New Roman" w:hAnsi="Times New Roman" w:cs="Times New Roman"/>
+        </w:rPr>
+        <w:t xml:space="preserve"> </w:t>
+      </w:r>
+      <w:bookmarkStart w:id="23" w:name="_GoBack"/>
+      <w:bookmarkEnd w:id="23"/>
+      <w:r>
+        <w:rPr>
+          <w:rFonts w:ascii="Times New Roman" w:hAnsi="Times New Roman" w:cs="Times New Roman"/>
+        </w:rPr>
+        <w:t xml:space="preserve">датог </w:t>
+      </w:r>
+      <w:r>
+        <w:rPr>
+          <w:rFonts w:ascii="Times New Roman" w:hAnsi="Times New Roman" w:cs="Times New Roman"/>
+        </w:rPr>
+        <w:t>филма</w:t>
+      </w:r>
+      <w:r>
+        <w:rPr>
+          <w:rFonts w:ascii="Times New Roman" w:hAnsi="Times New Roman" w:cs="Times New Roman"/>
+        </w:rPr>
+        <w:t>.</w:t>
       </w:r>
     </w:p>
     <w:p>
@@ -3845,7 +4031,7 @@
 </file>
 
 <file path=word/endnotes.xml><?xml version="1.0" encoding="utf-8"?>
-<w:endnotes xmlns:wpc="http://schemas.microsoft.com/office/word/2010/wordprocessingCanvas" xmlns:cx="http://schemas.microsoft.com/office/drawing/2014/chartex" xmlns:cx1="http://schemas.microsoft.com/office/drawing/2015/9/8/chartex" xmlns:mc="http://schemas.openxmlformats.org/markup-compatibility/2006" xmlns:o="urn:schemas-microsoft-com:office:office" xmlns:r="http://schemas.openxmlformats.org/officeDocument/2006/relationships" xmlns:m="http://schemas.openxmlformats.org/officeDocument/2006/math" xmlns:v="urn:schemas-microsoft-com:vml" xmlns:wp14="http://schemas.microsoft.com/office/word/2010/wordprocessingDrawing" xmlns:wp="http://schemas.openxmlformats.org/drawingml/2006/wordprocessingDrawing" xmlns:w10="urn:schemas-microsoft-com:office:word" xmlns:w="http://schemas.openxmlformats.org/wordprocessingml/2006/main" xmlns:w14="http://schemas.microsoft.com/office/word/2010/wordml" xmlns:w15="http://schemas.microsoft.com/office/word/2012/wordml" xmlns:w16se="http://schemas.microsoft.com/office/word/2015/wordml/symex" xmlns:wpg="http://schemas.microsoft.com/office/word/2010/wordprocessingGroup" xmlns:wpi="http://schemas.microsoft.com/office/word/2010/wordprocessingInk" xmlns:wne="http://schemas.microsoft.com/office/word/2006/wordml" xmlns:wps="http://schemas.microsoft.com/office/word/2010/wordprocessingShape" mc:Ignorable="w14 w15 w16se wp14">
+<w:endnotes xmlns:wpc="http://schemas.microsoft.com/office/word/2010/wordprocessingCanvas" xmlns:cx="http://schemas.microsoft.com/office/drawing/2014/chartex" xmlns:cx1="http://schemas.microsoft.com/office/drawing/2015/9/8/chartex" xmlns:cx2="http://schemas.microsoft.com/office/drawing/2015/10/21/chartex" xmlns:cx3="http://schemas.microsoft.com/office/drawing/2016/5/9/chartex" xmlns:cx4="http://schemas.microsoft.com/office/drawing/2016/5/10/chartex" xmlns:cx5="http://schemas.microsoft.com/office/drawing/2016/5/11/chartex" xmlns:cx6="http://schemas.microsoft.com/office/drawing/2016/5/12/chartex" xmlns:cx7="http://schemas.microsoft.com/office/drawing/2016/5/13/chartex" xmlns:cx8="http://schemas.microsoft.com/office/drawing/2016/5/14/chartex" xmlns:mc="http://schemas.openxmlformats.org/markup-compatibility/2006" xmlns:aink="http://schemas.microsoft.com/office/drawing/2016/ink" xmlns:am3d="http://schemas.microsoft.com/office/drawing/2017/model3d" xmlns:o="urn:schemas-microsoft-com:office:office" xmlns:r="http://schemas.openxmlformats.org/officeDocument/2006/relationships" xmlns:m="http://schemas.openxmlformats.org/officeDocument/2006/math" xmlns:v="urn:schemas-microsoft-com:vml" xmlns:wp14="http://schemas.microsoft.com/office/word/2010/wordprocessingDrawing" xmlns:wp="http://schemas.openxmlformats.org/drawingml/2006/wordprocessingDrawing" xmlns:w10="urn:schemas-microsoft-com:office:word" xmlns:w="http://schemas.openxmlformats.org/wordprocessingml/2006/main" xmlns:w14="http://schemas.microsoft.com/office/word/2010/wordml" xmlns:w15="http://schemas.microsoft.com/office/word/2012/wordml" xmlns:w16cid="http://schemas.microsoft.com/office/word/2016/wordml/cid" xmlns:w16se="http://schemas.microsoft.com/office/word/2015/wordml/symex" xmlns:wpg="http://schemas.microsoft.com/office/word/2010/wordprocessingGroup" xmlns:wpi="http://schemas.microsoft.com/office/word/2010/wordprocessingInk" xmlns:wne="http://schemas.microsoft.com/office/word/2006/wordml" xmlns:wps="http://schemas.microsoft.com/office/word/2010/wordprocessingShape" mc:Ignorable="w14 w15 w16se w16cid wp14">
   <w:endnote w:type="separator" w:id="-1">
     <w:p>
       <w:pPr>
@@ -3870,7 +4056,7 @@
 </file>
 
 <file path=word/footer1.xml><?xml version="1.0" encoding="utf-8"?>
-<w:ftr xmlns:wpc="http://schemas.microsoft.com/office/word/2010/wordprocessingCanvas" xmlns:cx="http://schemas.microsoft.com/office/drawing/2014/chartex" xmlns:cx1="http://schemas.microsoft.com/office/drawing/2015/9/8/chartex" xmlns:mc="http://schemas.openxmlformats.org/markup-compatibility/2006" xmlns:o="urn:schemas-microsoft-com:office:office" xmlns:r="http://schemas.openxmlformats.org/officeDocument/2006/relationships" xmlns:m="http://schemas.openxmlformats.org/officeDocument/2006/math" xmlns:v="urn:schemas-microsoft-com:vml" xmlns:wp14="http://schemas.microsoft.com/office/word/2010/wordprocessingDrawing" xmlns:wp="http://schemas.openxmlformats.org/drawingml/2006/wordprocessingDrawing" xmlns:w10="urn:schemas-microsoft-com:office:word" xmlns:w="http://schemas.openxmlformats.org/wordprocessingml/2006/main" xmlns:w14="http://schemas.microsoft.com/office/word/2010/wordml" xmlns:w15="http://schemas.microsoft.com/office/word/2012/wordml" xmlns:w16se="http://schemas.microsoft.com/office/word/2015/wordml/symex" xmlns:wpg="http://schemas.microsoft.com/office/word/2010/wordprocessingGroup" xmlns:wpi="http://schemas.microsoft.com/office/word/2010/wordprocessingInk" xmlns:wne="http://schemas.microsoft.com/office/word/2006/wordml" xmlns:wps="http://schemas.microsoft.com/office/word/2010/wordprocessingShape" mc:Ignorable="w14 w15 w16se wp14">
+<w:ftr xmlns:wpc="http://schemas.microsoft.com/office/word/2010/wordprocessingCanvas" xmlns:cx="http://schemas.microsoft.com/office/drawing/2014/chartex" xmlns:cx1="http://schemas.microsoft.com/office/drawing/2015/9/8/chartex" xmlns:cx2="http://schemas.microsoft.com/office/drawing/2015/10/21/chartex" xmlns:cx3="http://schemas.microsoft.com/office/drawing/2016/5/9/chartex" xmlns:cx4="http://schemas.microsoft.com/office/drawing/2016/5/10/chartex" xmlns:cx5="http://schemas.microsoft.com/office/drawing/2016/5/11/chartex" xmlns:cx6="http://schemas.microsoft.com/office/drawing/2016/5/12/chartex" xmlns:cx7="http://schemas.microsoft.com/office/drawing/2016/5/13/chartex" xmlns:cx8="http://schemas.microsoft.com/office/drawing/2016/5/14/chartex" xmlns:mc="http://schemas.openxmlformats.org/markup-compatibility/2006" xmlns:aink="http://schemas.microsoft.com/office/drawing/2016/ink" xmlns:am3d="http://schemas.microsoft.com/office/drawing/2017/model3d" xmlns:o="urn:schemas-microsoft-com:office:office" xmlns:r="http://schemas.openxmlformats.org/officeDocument/2006/relationships" xmlns:m="http://schemas.openxmlformats.org/officeDocument/2006/math" xmlns:v="urn:schemas-microsoft-com:vml" xmlns:wp14="http://schemas.microsoft.com/office/word/2010/wordprocessingDrawing" xmlns:wp="http://schemas.openxmlformats.org/drawingml/2006/wordprocessingDrawing" xmlns:w10="urn:schemas-microsoft-com:office:word" xmlns:w="http://schemas.openxmlformats.org/wordprocessingml/2006/main" xmlns:w14="http://schemas.microsoft.com/office/word/2010/wordml" xmlns:w15="http://schemas.microsoft.com/office/word/2012/wordml" xmlns:w16cid="http://schemas.microsoft.com/office/word/2016/wordml/cid" xmlns:w16se="http://schemas.microsoft.com/office/word/2015/wordml/symex" xmlns:wpg="http://schemas.microsoft.com/office/word/2010/wordprocessingGroup" xmlns:wpi="http://schemas.microsoft.com/office/word/2010/wordprocessingInk" xmlns:wne="http://schemas.microsoft.com/office/word/2006/wordml" xmlns:wps="http://schemas.microsoft.com/office/word/2010/wordprocessingShape" mc:Ignorable="w14 w15 w16se w16cid wp14">
   <w:p>
     <w:pPr>
       <w:tabs>
@@ -3945,7 +4131,7 @@
 </file>
 
 <file path=word/footnotes.xml><?xml version="1.0" encoding="utf-8"?>
-<w:footnotes xmlns:wpc="http://schemas.microsoft.com/office/word/2010/wordprocessingCanvas" xmlns:cx="http://schemas.microsoft.com/office/drawing/2014/chartex" xmlns:cx1="http://schemas.microsoft.com/office/drawing/2015/9/8/chartex" xmlns:mc="http://schemas.openxmlformats.org/markup-compatibility/2006" xmlns:o="urn:schemas-microsoft-com:office:office" xmlns:r="http://schemas.openxmlformats.org/officeDocument/2006/relationships" xmlns:m="http://schemas.openxmlformats.org/officeDocument/2006/math" xmlns:v="urn:schemas-microsoft-com:vml" xmlns:wp14="http://schemas.microsoft.com/office/word/2010/wordprocessingDrawing" xmlns:wp="http://schemas.openxmlformats.org/drawingml/2006/wordprocessingDrawing" xmlns:w10="urn:schemas-microsoft-com:office:word" xmlns:w="http://schemas.openxmlformats.org/wordprocessingml/2006/main" xmlns:w14="http://schemas.microsoft.com/office/word/2010/wordml" xmlns:w15="http://schemas.microsoft.com/office/word/2012/wordml" xmlns:w16se="http://schemas.microsoft.com/office/word/2015/wordml/symex" xmlns:wpg="http://schemas.microsoft.com/office/word/2010/wordprocessingGroup" xmlns:wpi="http://schemas.microsoft.com/office/word/2010/wordprocessingInk" xmlns:wne="http://schemas.microsoft.com/office/word/2006/wordml" xmlns:wps="http://schemas.microsoft.com/office/word/2010/wordprocessingShape" mc:Ignorable="w14 w15 w16se wp14">
+<w:footnotes xmlns:wpc="http://schemas.microsoft.com/office/word/2010/wordprocessingCanvas" xmlns:cx="http://schemas.microsoft.com/office/drawing/2014/chartex" xmlns:cx1="http://schemas.microsoft.com/office/drawing/2015/9/8/chartex" xmlns:cx2="http://schemas.microsoft.com/office/drawing/2015/10/21/chartex" xmlns:cx3="http://schemas.microsoft.com/office/drawing/2016/5/9/chartex" xmlns:cx4="http://schemas.microsoft.com/office/drawing/2016/5/10/chartex" xmlns:cx5="http://schemas.microsoft.com/office/drawing/2016/5/11/chartex" xmlns:cx6="http://schemas.microsoft.com/office/drawing/2016/5/12/chartex" xmlns:cx7="http://schemas.microsoft.com/office/drawing/2016/5/13/chartex" xmlns:cx8="http://schemas.microsoft.com/office/drawing/2016/5/14/chartex" xmlns:mc="http://schemas.openxmlformats.org/markup-compatibility/2006" xmlns:aink="http://schemas.microsoft.com/office/drawing/2016/ink" xmlns:am3d="http://schemas.microsoft.com/office/drawing/2017/model3d" xmlns:o="urn:schemas-microsoft-com:office:office" xmlns:r="http://schemas.openxmlformats.org/officeDocument/2006/relationships" xmlns:m="http://schemas.openxmlformats.org/officeDocument/2006/math" xmlns:v="urn:schemas-microsoft-com:vml" xmlns:wp14="http://schemas.microsoft.com/office/word/2010/wordprocessingDrawing" xmlns:wp="http://schemas.openxmlformats.org/drawingml/2006/wordprocessingDrawing" xmlns:w10="urn:schemas-microsoft-com:office:word" xmlns:w="http://schemas.openxmlformats.org/wordprocessingml/2006/main" xmlns:w14="http://schemas.microsoft.com/office/word/2010/wordml" xmlns:w15="http://schemas.microsoft.com/office/word/2012/wordml" xmlns:w16cid="http://schemas.microsoft.com/office/word/2016/wordml/cid" xmlns:w16se="http://schemas.microsoft.com/office/word/2015/wordml/symex" xmlns:wpg="http://schemas.microsoft.com/office/word/2010/wordprocessingGroup" xmlns:wpi="http://schemas.microsoft.com/office/word/2010/wordprocessingInk" xmlns:wne="http://schemas.microsoft.com/office/word/2006/wordml" xmlns:wps="http://schemas.microsoft.com/office/word/2010/wordprocessingShape" mc:Ignorable="w14 w15 w16se w16cid wp14">
   <w:footnote w:type="separator" w:id="-1">
     <w:p>
       <w:pPr>
@@ -3970,7 +4156,7 @@
 </file>
 
 <file path=word/header1.xml><?xml version="1.0" encoding="utf-8"?>
-<w:hdr xmlns:wpc="http://schemas.microsoft.com/office/word/2010/wordprocessingCanvas" xmlns:cx="http://schemas.microsoft.com/office/drawing/2014/chartex" xmlns:cx1="http://schemas.microsoft.com/office/drawing/2015/9/8/chartex" xmlns:mc="http://schemas.openxmlformats.org/markup-compatibility/2006" xmlns:o="urn:schemas-microsoft-com:office:office" xmlns:r="http://schemas.openxmlformats.org/officeDocument/2006/relationships" xmlns:m="http://schemas.openxmlformats.org/officeDocument/2006/math" xmlns:v="urn:schemas-microsoft-com:vml" xmlns:wp14="http://schemas.microsoft.com/office/word/2010/wordprocessingDrawing" xmlns:wp="http://schemas.openxmlformats.org/drawingml/2006/wordprocessingDrawing" xmlns:w10="urn:schemas-microsoft-com:office:word" xmlns:w="http://schemas.openxmlformats.org/wordprocessingml/2006/main" xmlns:w14="http://schemas.microsoft.com/office/word/2010/wordml" xmlns:w15="http://schemas.microsoft.com/office/word/2012/wordml" xmlns:w16se="http://schemas.microsoft.com/office/word/2015/wordml/symex" xmlns:wpg="http://schemas.microsoft.com/office/word/2010/wordprocessingGroup" xmlns:wpi="http://schemas.microsoft.com/office/word/2010/wordprocessingInk" xmlns:wne="http://schemas.microsoft.com/office/word/2006/wordml" xmlns:wps="http://schemas.microsoft.com/office/word/2010/wordprocessingShape" mc:Ignorable="w14 w15 w16se wp14">
+<w:hdr xmlns:wpc="http://schemas.microsoft.com/office/word/2010/wordprocessingCanvas" xmlns:cx="http://schemas.microsoft.com/office/drawing/2014/chartex" xmlns:cx1="http://schemas.microsoft.com/office/drawing/2015/9/8/chartex" xmlns:cx2="http://schemas.microsoft.com/office/drawing/2015/10/21/chartex" xmlns:cx3="http://schemas.microsoft.com/office/drawing/2016/5/9/chartex" xmlns:cx4="http://schemas.microsoft.com/office/drawing/2016/5/10/chartex" xmlns:cx5="http://schemas.microsoft.com/office/drawing/2016/5/11/chartex" xmlns:cx6="http://schemas.microsoft.com/office/drawing/2016/5/12/chartex" xmlns:cx7="http://schemas.microsoft.com/office/drawing/2016/5/13/chartex" xmlns:cx8="http://schemas.microsoft.com/office/drawing/2016/5/14/chartex" xmlns:mc="http://schemas.openxmlformats.org/markup-compatibility/2006" xmlns:aink="http://schemas.microsoft.com/office/drawing/2016/ink" xmlns:am3d="http://schemas.microsoft.com/office/drawing/2017/model3d" xmlns:o="urn:schemas-microsoft-com:office:office" xmlns:r="http://schemas.openxmlformats.org/officeDocument/2006/relationships" xmlns:m="http://schemas.openxmlformats.org/officeDocument/2006/math" xmlns:v="urn:schemas-microsoft-com:vml" xmlns:wp14="http://schemas.microsoft.com/office/word/2010/wordprocessingDrawing" xmlns:wp="http://schemas.openxmlformats.org/drawingml/2006/wordprocessingDrawing" xmlns:w10="urn:schemas-microsoft-com:office:word" xmlns:w="http://schemas.openxmlformats.org/wordprocessingml/2006/main" xmlns:w14="http://schemas.microsoft.com/office/word/2010/wordml" xmlns:w15="http://schemas.microsoft.com/office/word/2012/wordml" xmlns:w16cid="http://schemas.microsoft.com/office/word/2016/wordml/cid" xmlns:w16se="http://schemas.microsoft.com/office/word/2015/wordml/symex" xmlns:wpg="http://schemas.microsoft.com/office/word/2010/wordprocessingGroup" xmlns:wpi="http://schemas.microsoft.com/office/word/2010/wordprocessingInk" xmlns:wne="http://schemas.microsoft.com/office/word/2006/wordml" xmlns:wps="http://schemas.microsoft.com/office/word/2010/wordprocessingShape" mc:Ignorable="w14 w15 w16se w16cid wp14">
   <w:p>
     <w:pPr>
       <w:rPr>
@@ -3984,7 +4170,7 @@
         <w:lang w:val="en-US"/>
       </w:rPr>
       <w:drawing>
-        <wp:inline distT="0" distB="0" distL="0" distR="0">
+        <wp:inline distT="0" distB="0" distL="0" distR="0" wp14:anchorId="7F339FD7" wp14:editId="7A8801F9">
           <wp:extent cx="943262" cy="288638"/>
           <wp:effectExtent l="0" t="0" r="0" b="0"/>
           <wp:docPr id="223" name="image2.png" descr="A picture containing clipart&#10;&#10;Description automatically generated"/>
@@ -4024,7 +4210,7 @@
 </file>
 
 <file path=word/numbering.xml><?xml version="1.0" encoding="utf-8"?>
-<w:numbering xmlns:wpc="http://schemas.microsoft.com/office/word/2010/wordprocessingCanvas" xmlns:cx="http://schemas.microsoft.com/office/drawing/2014/chartex" xmlns:cx1="http://schemas.microsoft.com/office/drawing/2015/9/8/chartex" xmlns:mc="http://schemas.openxmlformats.org/markup-compatibility/2006" xmlns:o="urn:schemas-microsoft-com:office:office" xmlns:r="http://schemas.openxmlformats.org/officeDocument/2006/relationships" xmlns:m="http://schemas.openxmlformats.org/officeDocument/2006/math" xmlns:v="urn:schemas-microsoft-com:vml" xmlns:wp14="http://schemas.microsoft.com/office/word/2010/wordprocessingDrawing" xmlns:wp="http://schemas.openxmlformats.org/drawingml/2006/wordprocessingDrawing" xmlns:w10="urn:schemas-microsoft-com:office:word" xmlns:w="http://schemas.openxmlformats.org/wordprocessingml/2006/main" xmlns:w14="http://schemas.microsoft.com/office/word/2010/wordml" xmlns:w15="http://schemas.microsoft.com/office/word/2012/wordml" xmlns:w16se="http://schemas.microsoft.com/office/word/2015/wordml/symex" xmlns:wpg="http://schemas.microsoft.com/office/word/2010/wordprocessingGroup" xmlns:wpi="http://schemas.microsoft.com/office/word/2010/wordprocessingInk" xmlns:wne="http://schemas.microsoft.com/office/word/2006/wordml" xmlns:wps="http://schemas.microsoft.com/office/word/2010/wordprocessingShape" mc:Ignorable="w14 w15 w16se wp14">
+<w:numbering xmlns:wpc="http://schemas.microsoft.com/office/word/2010/wordprocessingCanvas" xmlns:cx="http://schemas.microsoft.com/office/drawing/2014/chartex" xmlns:cx1="http://schemas.microsoft.com/office/drawing/2015/9/8/chartex" xmlns:cx2="http://schemas.microsoft.com/office/drawing/2015/10/21/chartex" xmlns:cx3="http://schemas.microsoft.com/office/drawing/2016/5/9/chartex" xmlns:cx4="http://schemas.microsoft.com/office/drawing/2016/5/10/chartex" xmlns:cx5="http://schemas.microsoft.com/office/drawing/2016/5/11/chartex" xmlns:cx6="http://schemas.microsoft.com/office/drawing/2016/5/12/chartex" xmlns:cx7="http://schemas.microsoft.com/office/drawing/2016/5/13/chartex" xmlns:cx8="http://schemas.microsoft.com/office/drawing/2016/5/14/chartex" xmlns:mc="http://schemas.openxmlformats.org/markup-compatibility/2006" xmlns:aink="http://schemas.microsoft.com/office/drawing/2016/ink" xmlns:am3d="http://schemas.microsoft.com/office/drawing/2017/model3d" xmlns:o="urn:schemas-microsoft-com:office:office" xmlns:r="http://schemas.openxmlformats.org/officeDocument/2006/relationships" xmlns:m="http://schemas.openxmlformats.org/officeDocument/2006/math" xmlns:v="urn:schemas-microsoft-com:vml" xmlns:wp14="http://schemas.microsoft.com/office/word/2010/wordprocessingDrawing" xmlns:wp="http://schemas.openxmlformats.org/drawingml/2006/wordprocessingDrawing" xmlns:w10="urn:schemas-microsoft-com:office:word" xmlns:w="http://schemas.openxmlformats.org/wordprocessingml/2006/main" xmlns:w14="http://schemas.microsoft.com/office/word/2010/wordml" xmlns:w15="http://schemas.microsoft.com/office/word/2012/wordml" xmlns:w16cid="http://schemas.microsoft.com/office/word/2016/wordml/cid" xmlns:w16se="http://schemas.microsoft.com/office/word/2015/wordml/symex" xmlns:wpg="http://schemas.microsoft.com/office/word/2010/wordprocessingGroup" xmlns:wpi="http://schemas.microsoft.com/office/word/2010/wordprocessingInk" xmlns:wne="http://schemas.microsoft.com/office/word/2006/wordml" xmlns:wps="http://schemas.microsoft.com/office/word/2010/wordprocessingShape" mc:Ignorable="w14 w15 w16se w16cid wp14">
   <w:abstractNum w:abstractNumId="0" w15:restartNumberingAfterBreak="0">
     <w:nsid w:val="0EFA398E"/>
     <w:multiLevelType w:val="multilevel"/>
@@ -5313,7 +5499,7 @@
 </file>
 
 <file path=word/styles.xml><?xml version="1.0" encoding="utf-8"?>
-<w:styles xmlns:mc="http://schemas.openxmlformats.org/markup-compatibility/2006" xmlns:r="http://schemas.openxmlformats.org/officeDocument/2006/relationships" xmlns:w="http://schemas.openxmlformats.org/wordprocessingml/2006/main" xmlns:w14="http://schemas.microsoft.com/office/word/2010/wordml" xmlns:w15="http://schemas.microsoft.com/office/word/2012/wordml" xmlns:w16se="http://schemas.microsoft.com/office/word/2015/wordml/symex" mc:Ignorable="w14 w15 w16se">
+<w:styles xmlns:mc="http://schemas.openxmlformats.org/markup-compatibility/2006" xmlns:r="http://schemas.openxmlformats.org/officeDocument/2006/relationships" xmlns:w="http://schemas.openxmlformats.org/wordprocessingml/2006/main" xmlns:w14="http://schemas.microsoft.com/office/word/2010/wordml" xmlns:w15="http://schemas.microsoft.com/office/word/2012/wordml" xmlns:w16cid="http://schemas.microsoft.com/office/word/2016/wordml/cid" xmlns:w16se="http://schemas.microsoft.com/office/word/2015/wordml/symex" mc:Ignorable="w14 w15 w16se w16cid">
   <w:docDefaults>
     <w:rPrDefault>
       <w:rPr>
@@ -5329,7 +5515,7 @@
       </w:pPr>
     </w:pPrDefault>
   </w:docDefaults>
-  <w:latentStyles w:defLockedState="0" w:defUIPriority="99" w:defSemiHidden="0" w:defUnhideWhenUsed="0" w:defQFormat="0" w:count="371">
+  <w:latentStyles w:defLockedState="0" w:defUIPriority="99" w:defSemiHidden="0" w:defUnhideWhenUsed="0" w:defQFormat="0" w:count="377">
     <w:lsdException w:name="Normal" w:uiPriority="0" w:qFormat="1"/>
     <w:lsdException w:name="heading 1" w:uiPriority="9" w:qFormat="1"/>
     <w:lsdException w:name="heading 2" w:semiHidden="1" w:uiPriority="9" w:unhideWhenUsed="1" w:qFormat="1"/>
@@ -5477,11 +5663,8 @@
     <w:lsdException w:name="Table 3D effects 3" w:semiHidden="1" w:unhideWhenUsed="1"/>
     <w:lsdException w:name="Table Contemporary" w:semiHidden="1" w:unhideWhenUsed="1"/>
     <w:lsdException w:name="Table Elegant" w:semiHidden="1" w:unhideWhenUsed="1"/>
-    <w:lsdException w:name="Table Professional" w:semiHidden="1" w:unhideWhenUsed="1"/>
     <w:lsdException w:name="Table Subtle 1" w:semiHidden="1" w:unhideWhenUsed="1"/>
     <w:lsdException w:name="Table Subtle 2" w:semiHidden="1" w:unhideWhenUsed="1"/>
-    <w:lsdException w:name="Table Web 1" w:semiHidden="1" w:unhideWhenUsed="1"/>
-    <w:lsdException w:name="Table Web 2" w:semiHidden="1" w:unhideWhenUsed="1"/>
     <w:lsdException w:name="Table Web 3" w:semiHidden="1" w:unhideWhenUsed="1"/>
     <w:lsdException w:name="Balloon Text" w:semiHidden="1" w:unhideWhenUsed="1"/>
     <w:lsdException w:name="Table Grid" w:uiPriority="39"/>
@@ -5701,6 +5884,12 @@
     <w:lsdException w:name="List Table 5 Dark Accent 6" w:uiPriority="50"/>
     <w:lsdException w:name="List Table 6 Colorful Accent 6" w:uiPriority="51"/>
     <w:lsdException w:name="List Table 7 Colorful Accent 6" w:uiPriority="52"/>
+    <w:lsdException w:name="Mention" w:semiHidden="1" w:unhideWhenUsed="1"/>
+    <w:lsdException w:name="Smart Hyperlink" w:semiHidden="1" w:unhideWhenUsed="1"/>
+    <w:lsdException w:name="Hashtag" w:semiHidden="1" w:unhideWhenUsed="1"/>
+    <w:lsdException w:name="Unresolved Mention" w:semiHidden="1" w:unhideWhenUsed="1"/>
+    <w:lsdException w:name="Smart Link" w:semiHidden="1" w:unhideWhenUsed="1"/>
+    <w:lsdException w:name="Smart Link Error" w:semiHidden="1" w:unhideWhenUsed="1"/>
   </w:latentStyles>
   <w:style w:type="paragraph" w:default="1" w:styleId="Normal">
     <w:name w:val="Normal"/>

</xml_diff>